<commit_message>
Zeiterfassung und Projektplanung angepasst
</commit_message>
<xml_diff>
--- a/01_Projektmanagement/Projektplan.docx
+++ b/01_Projektmanagement/Projektplan.docx
@@ -1,6 +1,6 @@
 
 <file path=word/document.xml><?xml version="1.0" encoding="utf-8"?>
-<w:document xmlns:wpc="http://schemas.microsoft.com/office/word/2010/wordprocessingCanvas" xmlns:cx="http://schemas.microsoft.com/office/drawing/2014/chartex" xmlns:cx1="http://schemas.microsoft.com/office/drawing/2015/9/8/chartex" xmlns:cx2="http://schemas.microsoft.com/office/drawing/2015/10/21/chartex" xmlns:cx3="http://schemas.microsoft.com/office/drawing/2016/5/9/chartex" xmlns:cx4="http://schemas.microsoft.com/office/drawing/2016/5/10/chartex" xmlns:cx5="http://schemas.microsoft.com/office/drawing/2016/5/11/chartex" xmlns:cx6="http://schemas.microsoft.com/office/drawing/2016/5/12/chartex" xmlns:cx7="http://schemas.microsoft.com/office/drawing/2016/5/13/chartex" xmlns:cx8="http://schemas.microsoft.com/office/drawing/2016/5/14/chartex" xmlns:mc="http://schemas.openxmlformats.org/markup-compatibility/2006" xmlns:aink="http://schemas.microsoft.com/office/drawing/2016/ink" xmlns:am3d="http://schemas.microsoft.com/office/drawing/2017/model3d" xmlns:o="urn:schemas-microsoft-com:office:office" xmlns:r="http://schemas.openxmlformats.org/officeDocument/2006/relationships" xmlns:m="http://schemas.openxmlformats.org/officeDocument/2006/math" xmlns:v="urn:schemas-microsoft-com:vml" xmlns:wp14="http://schemas.microsoft.com/office/word/2010/wordprocessingDrawing" xmlns:wp="http://schemas.openxmlformats.org/drawingml/2006/wordprocessingDrawing" xmlns:w10="urn:schemas-microsoft-com:office:word" xmlns:w="http://schemas.openxmlformats.org/wordprocessingml/2006/main" xmlns:w14="http://schemas.microsoft.com/office/word/2010/wordml" xmlns:w15="http://schemas.microsoft.com/office/word/2012/wordml" xmlns:w16cid="http://schemas.microsoft.com/office/word/2016/wordml/cid" xmlns:w16se="http://schemas.microsoft.com/office/word/2015/wordml/symex" xmlns:wpg="http://schemas.microsoft.com/office/word/2010/wordprocessingGroup" xmlns:wpi="http://schemas.microsoft.com/office/word/2010/wordprocessingInk" xmlns:wne="http://schemas.microsoft.com/office/word/2006/wordml" xmlns:wps="http://schemas.microsoft.com/office/word/2010/wordprocessingShape" mc:Ignorable="w14 w15 w16se w16cid wp14">
+<w:document xmlns:wpc="http://schemas.microsoft.com/office/word/2010/wordprocessingCanvas" xmlns:mc="http://schemas.openxmlformats.org/markup-compatibility/2006" xmlns:o="urn:schemas-microsoft-com:office:office" xmlns:r="http://schemas.openxmlformats.org/officeDocument/2006/relationships" xmlns:m="http://schemas.openxmlformats.org/officeDocument/2006/math" xmlns:v="urn:schemas-microsoft-com:vml" xmlns:wp14="http://schemas.microsoft.com/office/word/2010/wordprocessingDrawing" xmlns:wp="http://schemas.openxmlformats.org/drawingml/2006/wordprocessingDrawing" xmlns:w10="urn:schemas-microsoft-com:office:word" xmlns:w="http://schemas.openxmlformats.org/wordprocessingml/2006/main" xmlns:w14="http://schemas.microsoft.com/office/word/2010/wordml" xmlns:w15="http://schemas.microsoft.com/office/word/2012/wordml" xmlns:wpg="http://schemas.microsoft.com/office/word/2010/wordprocessingGroup" xmlns:wpi="http://schemas.microsoft.com/office/word/2010/wordprocessingInk" xmlns:wne="http://schemas.microsoft.com/office/word/2006/wordml" xmlns:wps="http://schemas.microsoft.com/office/word/2010/wordprocessingShape" mc:Ignorable="w14 w15 wp14">
   <w:body>
     <w:p>
       <w:pPr>
@@ -355,8 +355,17 @@
           <w:szCs w:val="28"/>
         </w:rPr>
         <w:tab/>
-        <w:t>Prof. Dr. Andreas Rinkel</w:t>
-      </w:r>
+        <w:t xml:space="preserve">Prof. Dr. Andreas </w:t>
+      </w:r>
+      <w:proofErr w:type="spellStart"/>
+      <w:r>
+        <w:rPr>
+          <w:sz w:val="28"/>
+          <w:szCs w:val="28"/>
+        </w:rPr>
+        <w:t>Rinkel</w:t>
+      </w:r>
+      <w:proofErr w:type="spellEnd"/>
     </w:p>
     <w:p>
       <w:pPr>
@@ -413,298 +422,12 @@
           <w:numId w:val="0"/>
         </w:numPr>
       </w:pPr>
-      <w:bookmarkStart w:id="0" w:name="_Toc286833037"/>
-      <w:bookmarkStart w:id="1" w:name="_Toc494200124"/>
-      <w:r>
-        <w:lastRenderedPageBreak/>
-        <w:t>Änderungsgeschichte</w:t>
-      </w:r>
-      <w:bookmarkEnd w:id="0"/>
-      <w:bookmarkEnd w:id="1"/>
-    </w:p>
-    <w:tbl>
-      <w:tblPr>
-        <w:tblStyle w:val="TableGrid"/>
-        <w:tblW w:w="0" w:type="auto"/>
-        <w:tblBorders>
-          <w:left w:val="none" w:sz="0" w:space="0" w:color="auto"/>
-          <w:right w:val="none" w:sz="0" w:space="0" w:color="auto"/>
-        </w:tblBorders>
-        <w:tblLook w:val="04A0" w:firstRow="1" w:lastRow="0" w:firstColumn="1" w:lastColumn="0" w:noHBand="0" w:noVBand="1"/>
-      </w:tblPr>
-      <w:tblGrid>
-        <w:gridCol w:w="1413"/>
-        <w:gridCol w:w="1134"/>
-        <w:gridCol w:w="5386"/>
-        <w:gridCol w:w="1129"/>
-      </w:tblGrid>
-      <w:tr>
-        <w:tc>
-          <w:tcPr>
-            <w:tcW w:w="1413" w:type="dxa"/>
-            <w:shd w:val="clear" w:color="auto" w:fill="548DD4" w:themeFill="text2" w:themeFillTint="99"/>
-          </w:tcPr>
-          <w:p>
-            <w:pPr>
-              <w:rPr>
-                <w:b/>
-              </w:rPr>
-            </w:pPr>
-            <w:r>
-              <w:rPr>
-                <w:b/>
-              </w:rPr>
-              <w:t>Datum</w:t>
-            </w:r>
-          </w:p>
-        </w:tc>
-        <w:tc>
-          <w:tcPr>
-            <w:tcW w:w="1134" w:type="dxa"/>
-            <w:shd w:val="clear" w:color="auto" w:fill="548DD4" w:themeFill="text2" w:themeFillTint="99"/>
-          </w:tcPr>
-          <w:p>
-            <w:pPr>
-              <w:rPr>
-                <w:b/>
-              </w:rPr>
-            </w:pPr>
-            <w:r>
-              <w:rPr>
-                <w:b/>
-              </w:rPr>
-              <w:t>Version</w:t>
-            </w:r>
-          </w:p>
-        </w:tc>
-        <w:tc>
-          <w:tcPr>
-            <w:tcW w:w="5386" w:type="dxa"/>
-            <w:shd w:val="clear" w:color="auto" w:fill="548DD4" w:themeFill="text2" w:themeFillTint="99"/>
-          </w:tcPr>
-          <w:p>
-            <w:pPr>
-              <w:rPr>
-                <w:b/>
-              </w:rPr>
-            </w:pPr>
-            <w:r>
-              <w:rPr>
-                <w:b/>
-              </w:rPr>
-              <w:t>Änderung</w:t>
-            </w:r>
-          </w:p>
-        </w:tc>
-        <w:tc>
-          <w:tcPr>
-            <w:tcW w:w="1129" w:type="dxa"/>
-            <w:shd w:val="clear" w:color="auto" w:fill="548DD4" w:themeFill="text2" w:themeFillTint="99"/>
-          </w:tcPr>
-          <w:p>
-            <w:pPr>
-              <w:rPr>
-                <w:b/>
-              </w:rPr>
-            </w:pPr>
-            <w:r>
-              <w:rPr>
-                <w:b/>
-              </w:rPr>
-              <w:t>Autor</w:t>
-            </w:r>
-          </w:p>
-        </w:tc>
-      </w:tr>
-      <w:tr>
-        <w:tc>
-          <w:tcPr>
-            <w:tcW w:w="1413" w:type="dxa"/>
-          </w:tcPr>
-          <w:p>
-            <w:r>
-              <w:t>23.09.2017</w:t>
-            </w:r>
-          </w:p>
-        </w:tc>
-        <w:tc>
-          <w:tcPr>
-            <w:tcW w:w="1134" w:type="dxa"/>
-          </w:tcPr>
-          <w:p>
-            <w:r>
-              <w:t>1.0</w:t>
-            </w:r>
-          </w:p>
-        </w:tc>
-        <w:tc>
-          <w:tcPr>
-            <w:tcW w:w="5386" w:type="dxa"/>
-          </w:tcPr>
-          <w:p>
-            <w:r>
-              <w:t>Eröffnung des Dokumentes</w:t>
-            </w:r>
-          </w:p>
-        </w:tc>
-        <w:tc>
-          <w:tcPr>
-            <w:tcW w:w="1129" w:type="dxa"/>
-          </w:tcPr>
-          <w:p>
-            <w:r>
-              <w:t>PB</w:t>
-            </w:r>
-          </w:p>
-        </w:tc>
-      </w:tr>
-      <w:tr>
-        <w:tc>
-          <w:tcPr>
-            <w:tcW w:w="1413" w:type="dxa"/>
-          </w:tcPr>
-          <w:p>
-            <w:r>
-              <w:t>25.09.2017</w:t>
-            </w:r>
-          </w:p>
-        </w:tc>
-        <w:tc>
-          <w:tcPr>
-            <w:tcW w:w="1134" w:type="dxa"/>
-          </w:tcPr>
-          <w:p>
-            <w:r>
-              <w:t>1.1</w:t>
-            </w:r>
-          </w:p>
-        </w:tc>
-        <w:tc>
-          <w:tcPr>
-            <w:tcW w:w="5386" w:type="dxa"/>
-          </w:tcPr>
-          <w:p>
-            <w:r>
-              <w:t>Weiterarbeit an Planung und Iterationen</w:t>
-            </w:r>
-          </w:p>
-        </w:tc>
-        <w:tc>
-          <w:tcPr>
-            <w:tcW w:w="1129" w:type="dxa"/>
-          </w:tcPr>
-          <w:p>
-            <w:r>
-              <w:t>PB, AD</w:t>
-            </w:r>
-          </w:p>
-        </w:tc>
-      </w:tr>
-      <w:tr>
-        <w:tc>
-          <w:tcPr>
-            <w:tcW w:w="1413" w:type="dxa"/>
-          </w:tcPr>
-          <w:p>
-            <w:r>
-              <w:t>26.09.2017</w:t>
-            </w:r>
-          </w:p>
-        </w:tc>
-        <w:tc>
-          <w:tcPr>
-            <w:tcW w:w="1134" w:type="dxa"/>
-          </w:tcPr>
-          <w:p>
-            <w:r>
-              <w:t>1.1</w:t>
-            </w:r>
-          </w:p>
-        </w:tc>
-        <w:tc>
-          <w:tcPr>
-            <w:tcW w:w="5386" w:type="dxa"/>
-          </w:tcPr>
-          <w:p>
-            <w:r>
-              <w:t>Weiterarbeit an Qualitätsmassnahmen</w:t>
-            </w:r>
-          </w:p>
-        </w:tc>
-        <w:tc>
-          <w:tcPr>
-            <w:tcW w:w="1129" w:type="dxa"/>
-          </w:tcPr>
-          <w:p>
-            <w:r>
-              <w:t>PB, AD</w:t>
-            </w:r>
-          </w:p>
-        </w:tc>
-      </w:tr>
-      <w:tr>
-        <w:tc>
-          <w:tcPr>
-            <w:tcW w:w="1413" w:type="dxa"/>
-          </w:tcPr>
-          <w:p>
-            <w:r>
-              <w:t>27.09.2017</w:t>
-            </w:r>
-          </w:p>
-        </w:tc>
-        <w:tc>
-          <w:tcPr>
-            <w:tcW w:w="1134" w:type="dxa"/>
-          </w:tcPr>
-          <w:p>
-            <w:r>
-              <w:t>1.2</w:t>
-            </w:r>
-          </w:p>
-        </w:tc>
-        <w:tc>
-          <w:tcPr>
-            <w:tcW w:w="5386" w:type="dxa"/>
-          </w:tcPr>
-          <w:p>
-            <w:r>
-              <w:t>Korrektur der Projektphasen</w:t>
-            </w:r>
-          </w:p>
-        </w:tc>
-        <w:tc>
-          <w:tcPr>
-            <w:tcW w:w="1129" w:type="dxa"/>
-          </w:tcPr>
-          <w:p>
-            <w:r>
-              <w:t>PB, AD</w:t>
-            </w:r>
-          </w:p>
-        </w:tc>
-      </w:tr>
-    </w:tbl>
-    <w:p/>
-    <w:p>
-      <w:r>
-        <w:br w:type="page"/>
-      </w:r>
-    </w:p>
-    <w:p>
-      <w:pPr>
-        <w:pStyle w:val="Heading1"/>
-        <w:numPr>
-          <w:ilvl w:val="0"/>
-          <w:numId w:val="0"/>
-        </w:numPr>
-      </w:pPr>
-      <w:bookmarkStart w:id="2" w:name="_Toc494200125"/>
+      <w:bookmarkStart w:id="0" w:name="_Toc500922578"/>
       <w:r>
         <w:lastRenderedPageBreak/>
         <w:t>Inhalt</w:t>
       </w:r>
-      <w:bookmarkEnd w:id="2"/>
+      <w:bookmarkEnd w:id="0"/>
     </w:p>
     <w:p/>
     <w:sdt>
@@ -751,13 +474,13 @@
             </w:rPr>
             <w:fldChar w:fldCharType="separate"/>
           </w:r>
-          <w:hyperlink w:anchor="_Toc494200124" w:history="1">
+          <w:hyperlink w:anchor="_Toc500922578" w:history="1">
             <w:r>
               <w:rPr>
                 <w:rStyle w:val="Hyperlink"/>
                 <w:noProof/>
               </w:rPr>
-              <w:t>Änderungsgeschichte</w:t>
+              <w:t>Inhalt</w:t>
             </w:r>
             <w:r>
               <w:rPr>
@@ -778,7 +501,7 @@
                 <w:noProof/>
                 <w:webHidden/>
               </w:rPr>
-              <w:instrText xml:space="preserve"> PAGEREF _Toc494200124 \h </w:instrText>
+              <w:instrText xml:space="preserve"> PAGEREF _Toc500922578 \h </w:instrText>
             </w:r>
             <w:r>
               <w:rPr>
@@ -821,13 +544,13 @@
               <w:lang w:eastAsia="de-CH"/>
             </w:rPr>
           </w:pPr>
-          <w:hyperlink w:anchor="_Toc494200125" w:history="1">
+          <w:hyperlink w:anchor="_Toc500922579" w:history="1">
             <w:r>
               <w:rPr>
                 <w:rStyle w:val="Hyperlink"/>
                 <w:noProof/>
               </w:rPr>
-              <w:t>Inhalt</w:t>
+              <w:t>1. Einführung</w:t>
             </w:r>
             <w:r>
               <w:rPr>
@@ -848,7 +571,217 @@
                 <w:noProof/>
                 <w:webHidden/>
               </w:rPr>
-              <w:instrText xml:space="preserve"> PAGEREF _Toc494200125 \h </w:instrText>
+              <w:instrText xml:space="preserve"> PAGEREF _Toc500922579 \h </w:instrText>
+            </w:r>
+            <w:r>
+              <w:rPr>
+                <w:noProof/>
+                <w:webHidden/>
+              </w:rPr>
+            </w:r>
+            <w:r>
+              <w:rPr>
+                <w:noProof/>
+                <w:webHidden/>
+              </w:rPr>
+              <w:fldChar w:fldCharType="separate"/>
+            </w:r>
+            <w:r>
+              <w:rPr>
+                <w:noProof/>
+                <w:webHidden/>
+              </w:rPr>
+              <w:t>3</w:t>
+            </w:r>
+            <w:r>
+              <w:rPr>
+                <w:noProof/>
+                <w:webHidden/>
+              </w:rPr>
+              <w:fldChar w:fldCharType="end"/>
+            </w:r>
+          </w:hyperlink>
+        </w:p>
+        <w:p>
+          <w:pPr>
+            <w:pStyle w:val="TOC2"/>
+            <w:tabs>
+              <w:tab w:val="right" w:leader="dot" w:pos="9062"/>
+            </w:tabs>
+            <w:rPr>
+              <w:rFonts w:eastAsiaTheme="minorEastAsia" w:cstheme="minorBidi"/>
+              <w:noProof/>
+              <w:lang w:eastAsia="de-CH"/>
+            </w:rPr>
+          </w:pPr>
+          <w:hyperlink w:anchor="_Toc500922580" w:history="1">
+            <w:r>
+              <w:rPr>
+                <w:rStyle w:val="Hyperlink"/>
+                <w:noProof/>
+              </w:rPr>
+              <w:t>1.1 Zweck</w:t>
+            </w:r>
+            <w:r>
+              <w:rPr>
+                <w:noProof/>
+                <w:webHidden/>
+              </w:rPr>
+              <w:tab/>
+            </w:r>
+            <w:r>
+              <w:rPr>
+                <w:noProof/>
+                <w:webHidden/>
+              </w:rPr>
+              <w:fldChar w:fldCharType="begin"/>
+            </w:r>
+            <w:r>
+              <w:rPr>
+                <w:noProof/>
+                <w:webHidden/>
+              </w:rPr>
+              <w:instrText xml:space="preserve"> PAGEREF _Toc500922580 \h </w:instrText>
+            </w:r>
+            <w:r>
+              <w:rPr>
+                <w:noProof/>
+                <w:webHidden/>
+              </w:rPr>
+            </w:r>
+            <w:r>
+              <w:rPr>
+                <w:noProof/>
+                <w:webHidden/>
+              </w:rPr>
+              <w:fldChar w:fldCharType="separate"/>
+            </w:r>
+            <w:r>
+              <w:rPr>
+                <w:noProof/>
+                <w:webHidden/>
+              </w:rPr>
+              <w:t>3</w:t>
+            </w:r>
+            <w:r>
+              <w:rPr>
+                <w:noProof/>
+                <w:webHidden/>
+              </w:rPr>
+              <w:fldChar w:fldCharType="end"/>
+            </w:r>
+          </w:hyperlink>
+        </w:p>
+        <w:p>
+          <w:pPr>
+            <w:pStyle w:val="TOC2"/>
+            <w:tabs>
+              <w:tab w:val="right" w:leader="dot" w:pos="9062"/>
+            </w:tabs>
+            <w:rPr>
+              <w:rFonts w:eastAsiaTheme="minorEastAsia" w:cstheme="minorBidi"/>
+              <w:noProof/>
+              <w:lang w:eastAsia="de-CH"/>
+            </w:rPr>
+          </w:pPr>
+          <w:hyperlink w:anchor="_Toc500922581" w:history="1">
+            <w:r>
+              <w:rPr>
+                <w:rStyle w:val="Hyperlink"/>
+                <w:noProof/>
+              </w:rPr>
+              <w:t>1.2 Gültigkeitsbereich</w:t>
+            </w:r>
+            <w:r>
+              <w:rPr>
+                <w:noProof/>
+                <w:webHidden/>
+              </w:rPr>
+              <w:tab/>
+            </w:r>
+            <w:r>
+              <w:rPr>
+                <w:noProof/>
+                <w:webHidden/>
+              </w:rPr>
+              <w:fldChar w:fldCharType="begin"/>
+            </w:r>
+            <w:r>
+              <w:rPr>
+                <w:noProof/>
+                <w:webHidden/>
+              </w:rPr>
+              <w:instrText xml:space="preserve"> PAGEREF _Toc500922581 \h </w:instrText>
+            </w:r>
+            <w:r>
+              <w:rPr>
+                <w:noProof/>
+                <w:webHidden/>
+              </w:rPr>
+            </w:r>
+            <w:r>
+              <w:rPr>
+                <w:noProof/>
+                <w:webHidden/>
+              </w:rPr>
+              <w:fldChar w:fldCharType="separate"/>
+            </w:r>
+            <w:r>
+              <w:rPr>
+                <w:noProof/>
+                <w:webHidden/>
+              </w:rPr>
+              <w:t>3</w:t>
+            </w:r>
+            <w:r>
+              <w:rPr>
+                <w:noProof/>
+                <w:webHidden/>
+              </w:rPr>
+              <w:fldChar w:fldCharType="end"/>
+            </w:r>
+          </w:hyperlink>
+        </w:p>
+        <w:p>
+          <w:pPr>
+            <w:pStyle w:val="TOC2"/>
+            <w:tabs>
+              <w:tab w:val="right" w:leader="dot" w:pos="9062"/>
+            </w:tabs>
+            <w:rPr>
+              <w:rFonts w:eastAsiaTheme="minorEastAsia" w:cstheme="minorBidi"/>
+              <w:noProof/>
+              <w:lang w:eastAsia="de-CH"/>
+            </w:rPr>
+          </w:pPr>
+          <w:hyperlink w:anchor="_Toc500922582" w:history="1">
+            <w:r>
+              <w:rPr>
+                <w:rStyle w:val="Hyperlink"/>
+                <w:noProof/>
+              </w:rPr>
+              <w:t>1.3 Referenzen</w:t>
+            </w:r>
+            <w:r>
+              <w:rPr>
+                <w:noProof/>
+                <w:webHidden/>
+              </w:rPr>
+              <w:tab/>
+            </w:r>
+            <w:r>
+              <w:rPr>
+                <w:noProof/>
+                <w:webHidden/>
+              </w:rPr>
+              <w:fldChar w:fldCharType="begin"/>
+            </w:r>
+            <w:r>
+              <w:rPr>
+                <w:noProof/>
+                <w:webHidden/>
+              </w:rPr>
+              <w:instrText xml:space="preserve"> PAGEREF _Toc500922582 \h </w:instrText>
             </w:r>
             <w:r>
               <w:rPr>
@@ -891,13 +824,13 @@
               <w:lang w:eastAsia="de-CH"/>
             </w:rPr>
           </w:pPr>
-          <w:hyperlink w:anchor="_Toc494200126" w:history="1">
+          <w:hyperlink w:anchor="_Toc500922583" w:history="1">
             <w:r>
               <w:rPr>
                 <w:rStyle w:val="Hyperlink"/>
                 <w:noProof/>
               </w:rPr>
-              <w:t>1. Einführung</w:t>
+              <w:t>2. Projekt Übersicht</w:t>
             </w:r>
             <w:r>
               <w:rPr>
@@ -918,7 +851,7 @@
                 <w:noProof/>
                 <w:webHidden/>
               </w:rPr>
-              <w:instrText xml:space="preserve"> PAGEREF _Toc494200126 \h </w:instrText>
+              <w:instrText xml:space="preserve"> PAGEREF _Toc500922583 \h </w:instrText>
             </w:r>
             <w:r>
               <w:rPr>
@@ -938,7 +871,7 @@
                 <w:noProof/>
                 <w:webHidden/>
               </w:rPr>
-              <w:t>4</w:t>
+              <w:t>3</w:t>
             </w:r>
             <w:r>
               <w:rPr>
@@ -961,13 +894,13 @@
               <w:lang w:eastAsia="de-CH"/>
             </w:rPr>
           </w:pPr>
-          <w:hyperlink w:anchor="_Toc494200127" w:history="1">
+          <w:hyperlink w:anchor="_Toc500922584" w:history="1">
             <w:r>
               <w:rPr>
                 <w:rStyle w:val="Hyperlink"/>
                 <w:noProof/>
               </w:rPr>
-              <w:t>1.1 Zweck</w:t>
+              <w:t>2.1 Zweck und Ziel</w:t>
             </w:r>
             <w:r>
               <w:rPr>
@@ -988,7 +921,77 @@
                 <w:noProof/>
                 <w:webHidden/>
               </w:rPr>
-              <w:instrText xml:space="preserve"> PAGEREF _Toc494200127 \h </w:instrText>
+              <w:instrText xml:space="preserve"> PAGEREF _Toc500922584 \h </w:instrText>
+            </w:r>
+            <w:r>
+              <w:rPr>
+                <w:noProof/>
+                <w:webHidden/>
+              </w:rPr>
+            </w:r>
+            <w:r>
+              <w:rPr>
+                <w:noProof/>
+                <w:webHidden/>
+              </w:rPr>
+              <w:fldChar w:fldCharType="separate"/>
+            </w:r>
+            <w:r>
+              <w:rPr>
+                <w:noProof/>
+                <w:webHidden/>
+              </w:rPr>
+              <w:t>3</w:t>
+            </w:r>
+            <w:r>
+              <w:rPr>
+                <w:noProof/>
+                <w:webHidden/>
+              </w:rPr>
+              <w:fldChar w:fldCharType="end"/>
+            </w:r>
+          </w:hyperlink>
+        </w:p>
+        <w:p>
+          <w:pPr>
+            <w:pStyle w:val="TOC1"/>
+            <w:tabs>
+              <w:tab w:val="right" w:leader="dot" w:pos="9062"/>
+            </w:tabs>
+            <w:rPr>
+              <w:rFonts w:eastAsiaTheme="minorEastAsia" w:cstheme="minorBidi"/>
+              <w:noProof/>
+              <w:lang w:eastAsia="de-CH"/>
+            </w:rPr>
+          </w:pPr>
+          <w:hyperlink w:anchor="_Toc500922585" w:history="1">
+            <w:r>
+              <w:rPr>
+                <w:rStyle w:val="Hyperlink"/>
+                <w:noProof/>
+              </w:rPr>
+              <w:t>3. Management Abläufe</w:t>
+            </w:r>
+            <w:r>
+              <w:rPr>
+                <w:noProof/>
+                <w:webHidden/>
+              </w:rPr>
+              <w:tab/>
+            </w:r>
+            <w:r>
+              <w:rPr>
+                <w:noProof/>
+                <w:webHidden/>
+              </w:rPr>
+              <w:fldChar w:fldCharType="begin"/>
+            </w:r>
+            <w:r>
+              <w:rPr>
+                <w:noProof/>
+                <w:webHidden/>
+              </w:rPr>
+              <w:instrText xml:space="preserve"> PAGEREF _Toc500922585 \h </w:instrText>
             </w:r>
             <w:r>
               <w:rPr>
@@ -1031,13 +1034,13 @@
               <w:lang w:eastAsia="de-CH"/>
             </w:rPr>
           </w:pPr>
-          <w:hyperlink w:anchor="_Toc494200128" w:history="1">
+          <w:hyperlink w:anchor="_Toc500922586" w:history="1">
             <w:r>
               <w:rPr>
                 <w:rStyle w:val="Hyperlink"/>
                 <w:noProof/>
               </w:rPr>
-              <w:t>1.2 Gültigkeitsbereich</w:t>
+              <w:t>3.1 Kostenvoranschlag</w:t>
             </w:r>
             <w:r>
               <w:rPr>
@@ -1058,7 +1061,7 @@
                 <w:noProof/>
                 <w:webHidden/>
               </w:rPr>
-              <w:instrText xml:space="preserve"> PAGEREF _Toc494200128 \h </w:instrText>
+              <w:instrText xml:space="preserve"> PAGEREF _Toc500922586 \h </w:instrText>
             </w:r>
             <w:r>
               <w:rPr>
@@ -1101,13 +1104,13 @@
               <w:lang w:eastAsia="de-CH"/>
             </w:rPr>
           </w:pPr>
-          <w:hyperlink w:anchor="_Toc494200129" w:history="1">
+          <w:hyperlink w:anchor="_Toc500922587" w:history="1">
             <w:r>
               <w:rPr>
                 <w:rStyle w:val="Hyperlink"/>
                 <w:noProof/>
               </w:rPr>
-              <w:t>1.3 Referenzen</w:t>
+              <w:t>3.2 Zeitliche Planung</w:t>
             </w:r>
             <w:r>
               <w:rPr>
@@ -1128,7 +1131,7 @@
                 <w:noProof/>
                 <w:webHidden/>
               </w:rPr>
-              <w:instrText xml:space="preserve"> PAGEREF _Toc494200129 \h </w:instrText>
+              <w:instrText xml:space="preserve"> PAGEREF _Toc500922587 \h </w:instrText>
             </w:r>
             <w:r>
               <w:rPr>
@@ -1148,7 +1151,217 @@
                 <w:noProof/>
                 <w:webHidden/>
               </w:rPr>
-              <w:t>4</w:t>
+              <w:t>5</w:t>
+            </w:r>
+            <w:r>
+              <w:rPr>
+                <w:noProof/>
+                <w:webHidden/>
+              </w:rPr>
+              <w:fldChar w:fldCharType="end"/>
+            </w:r>
+          </w:hyperlink>
+        </w:p>
+        <w:p>
+          <w:pPr>
+            <w:pStyle w:val="TOC3"/>
+            <w:tabs>
+              <w:tab w:val="right" w:leader="dot" w:pos="9062"/>
+            </w:tabs>
+            <w:rPr>
+              <w:rFonts w:eastAsiaTheme="minorEastAsia" w:cstheme="minorBidi"/>
+              <w:noProof/>
+              <w:lang w:eastAsia="de-CH"/>
+            </w:rPr>
+          </w:pPr>
+          <w:hyperlink w:anchor="_Toc500922588" w:history="1">
+            <w:r>
+              <w:rPr>
+                <w:rStyle w:val="Hyperlink"/>
+                <w:noProof/>
+              </w:rPr>
+              <w:t>3.2.1 Phasen</w:t>
+            </w:r>
+            <w:r>
+              <w:rPr>
+                <w:noProof/>
+                <w:webHidden/>
+              </w:rPr>
+              <w:tab/>
+            </w:r>
+            <w:r>
+              <w:rPr>
+                <w:noProof/>
+                <w:webHidden/>
+              </w:rPr>
+              <w:fldChar w:fldCharType="begin"/>
+            </w:r>
+            <w:r>
+              <w:rPr>
+                <w:noProof/>
+                <w:webHidden/>
+              </w:rPr>
+              <w:instrText xml:space="preserve"> PAGEREF _Toc500922588 \h </w:instrText>
+            </w:r>
+            <w:r>
+              <w:rPr>
+                <w:noProof/>
+                <w:webHidden/>
+              </w:rPr>
+            </w:r>
+            <w:r>
+              <w:rPr>
+                <w:noProof/>
+                <w:webHidden/>
+              </w:rPr>
+              <w:fldChar w:fldCharType="separate"/>
+            </w:r>
+            <w:r>
+              <w:rPr>
+                <w:noProof/>
+                <w:webHidden/>
+              </w:rPr>
+              <w:t>6</w:t>
+            </w:r>
+            <w:r>
+              <w:rPr>
+                <w:noProof/>
+                <w:webHidden/>
+              </w:rPr>
+              <w:fldChar w:fldCharType="end"/>
+            </w:r>
+          </w:hyperlink>
+        </w:p>
+        <w:p>
+          <w:pPr>
+            <w:pStyle w:val="TOC3"/>
+            <w:tabs>
+              <w:tab w:val="right" w:leader="dot" w:pos="9062"/>
+            </w:tabs>
+            <w:rPr>
+              <w:rFonts w:eastAsiaTheme="minorEastAsia" w:cstheme="minorBidi"/>
+              <w:noProof/>
+              <w:lang w:eastAsia="de-CH"/>
+            </w:rPr>
+          </w:pPr>
+          <w:hyperlink w:anchor="_Toc500922589" w:history="1">
+            <w:r>
+              <w:rPr>
+                <w:rStyle w:val="Hyperlink"/>
+                <w:noProof/>
+              </w:rPr>
+              <w:t>3.2.2 Meilensteine</w:t>
+            </w:r>
+            <w:r>
+              <w:rPr>
+                <w:noProof/>
+                <w:webHidden/>
+              </w:rPr>
+              <w:tab/>
+            </w:r>
+            <w:r>
+              <w:rPr>
+                <w:noProof/>
+                <w:webHidden/>
+              </w:rPr>
+              <w:fldChar w:fldCharType="begin"/>
+            </w:r>
+            <w:r>
+              <w:rPr>
+                <w:noProof/>
+                <w:webHidden/>
+              </w:rPr>
+              <w:instrText xml:space="preserve"> PAGEREF _Toc500922589 \h </w:instrText>
+            </w:r>
+            <w:r>
+              <w:rPr>
+                <w:noProof/>
+                <w:webHidden/>
+              </w:rPr>
+            </w:r>
+            <w:r>
+              <w:rPr>
+                <w:noProof/>
+                <w:webHidden/>
+              </w:rPr>
+              <w:fldChar w:fldCharType="separate"/>
+            </w:r>
+            <w:r>
+              <w:rPr>
+                <w:noProof/>
+                <w:webHidden/>
+              </w:rPr>
+              <w:t>8</w:t>
+            </w:r>
+            <w:r>
+              <w:rPr>
+                <w:noProof/>
+                <w:webHidden/>
+              </w:rPr>
+              <w:fldChar w:fldCharType="end"/>
+            </w:r>
+          </w:hyperlink>
+        </w:p>
+        <w:p>
+          <w:pPr>
+            <w:pStyle w:val="TOC2"/>
+            <w:tabs>
+              <w:tab w:val="right" w:leader="dot" w:pos="9062"/>
+            </w:tabs>
+            <w:rPr>
+              <w:rFonts w:eastAsiaTheme="minorEastAsia" w:cstheme="minorBidi"/>
+              <w:noProof/>
+              <w:lang w:eastAsia="de-CH"/>
+            </w:rPr>
+          </w:pPr>
+          <w:hyperlink w:anchor="_Toc500922590" w:history="1">
+            <w:r>
+              <w:rPr>
+                <w:rStyle w:val="Hyperlink"/>
+                <w:noProof/>
+              </w:rPr>
+              <w:t>3.3 Besprechungen</w:t>
+            </w:r>
+            <w:r>
+              <w:rPr>
+                <w:noProof/>
+                <w:webHidden/>
+              </w:rPr>
+              <w:tab/>
+            </w:r>
+            <w:r>
+              <w:rPr>
+                <w:noProof/>
+                <w:webHidden/>
+              </w:rPr>
+              <w:fldChar w:fldCharType="begin"/>
+            </w:r>
+            <w:r>
+              <w:rPr>
+                <w:noProof/>
+                <w:webHidden/>
+              </w:rPr>
+              <w:instrText xml:space="preserve"> PAGEREF _Toc500922590 \h </w:instrText>
+            </w:r>
+            <w:r>
+              <w:rPr>
+                <w:noProof/>
+                <w:webHidden/>
+              </w:rPr>
+            </w:r>
+            <w:r>
+              <w:rPr>
+                <w:noProof/>
+                <w:webHidden/>
+              </w:rPr>
+              <w:fldChar w:fldCharType="separate"/>
+            </w:r>
+            <w:r>
+              <w:rPr>
+                <w:noProof/>
+                <w:webHidden/>
+              </w:rPr>
+              <w:t>9</w:t>
             </w:r>
             <w:r>
               <w:rPr>
@@ -1171,13 +1384,13 @@
               <w:lang w:eastAsia="de-CH"/>
             </w:rPr>
           </w:pPr>
-          <w:hyperlink w:anchor="_Toc494200130" w:history="1">
+          <w:hyperlink w:anchor="_Toc500922591" w:history="1">
             <w:r>
               <w:rPr>
                 <w:rStyle w:val="Hyperlink"/>
                 <w:noProof/>
               </w:rPr>
-              <w:t>2. Projekt Übersicht</w:t>
+              <w:t>4. Arbeitspakete</w:t>
             </w:r>
             <w:r>
               <w:rPr>
@@ -1198,7 +1411,7 @@
                 <w:noProof/>
                 <w:webHidden/>
               </w:rPr>
-              <w:instrText xml:space="preserve"> PAGEREF _Toc494200130 \h </w:instrText>
+              <w:instrText xml:space="preserve"> PAGEREF _Toc500922591 \h </w:instrText>
             </w:r>
             <w:r>
               <w:rPr>
@@ -1218,7 +1431,147 @@
                 <w:noProof/>
                 <w:webHidden/>
               </w:rPr>
-              <w:t>5</w:t>
+              <w:t>10</w:t>
+            </w:r>
+            <w:r>
+              <w:rPr>
+                <w:noProof/>
+                <w:webHidden/>
+              </w:rPr>
+              <w:fldChar w:fldCharType="end"/>
+            </w:r>
+          </w:hyperlink>
+        </w:p>
+        <w:p>
+          <w:pPr>
+            <w:pStyle w:val="TOC1"/>
+            <w:tabs>
+              <w:tab w:val="right" w:leader="dot" w:pos="9062"/>
+            </w:tabs>
+            <w:rPr>
+              <w:rFonts w:eastAsiaTheme="minorEastAsia" w:cstheme="minorBidi"/>
+              <w:noProof/>
+              <w:lang w:eastAsia="de-CH"/>
+            </w:rPr>
+          </w:pPr>
+          <w:hyperlink w:anchor="_Toc500922592" w:history="1">
+            <w:r>
+              <w:rPr>
+                <w:rStyle w:val="Hyperlink"/>
+                <w:noProof/>
+              </w:rPr>
+              <w:t>5. Infrastruktur</w:t>
+            </w:r>
+            <w:r>
+              <w:rPr>
+                <w:noProof/>
+                <w:webHidden/>
+              </w:rPr>
+              <w:tab/>
+            </w:r>
+            <w:r>
+              <w:rPr>
+                <w:noProof/>
+                <w:webHidden/>
+              </w:rPr>
+              <w:fldChar w:fldCharType="begin"/>
+            </w:r>
+            <w:r>
+              <w:rPr>
+                <w:noProof/>
+                <w:webHidden/>
+              </w:rPr>
+              <w:instrText xml:space="preserve"> PAGEREF _Toc500922592 \h </w:instrText>
+            </w:r>
+            <w:r>
+              <w:rPr>
+                <w:noProof/>
+                <w:webHidden/>
+              </w:rPr>
+            </w:r>
+            <w:r>
+              <w:rPr>
+                <w:noProof/>
+                <w:webHidden/>
+              </w:rPr>
+              <w:fldChar w:fldCharType="separate"/>
+            </w:r>
+            <w:r>
+              <w:rPr>
+                <w:noProof/>
+                <w:webHidden/>
+              </w:rPr>
+              <w:t>12</w:t>
+            </w:r>
+            <w:r>
+              <w:rPr>
+                <w:noProof/>
+                <w:webHidden/>
+              </w:rPr>
+              <w:fldChar w:fldCharType="end"/>
+            </w:r>
+          </w:hyperlink>
+        </w:p>
+        <w:p>
+          <w:pPr>
+            <w:pStyle w:val="TOC1"/>
+            <w:tabs>
+              <w:tab w:val="right" w:leader="dot" w:pos="9062"/>
+            </w:tabs>
+            <w:rPr>
+              <w:rFonts w:eastAsiaTheme="minorEastAsia" w:cstheme="minorBidi"/>
+              <w:noProof/>
+              <w:lang w:eastAsia="de-CH"/>
+            </w:rPr>
+          </w:pPr>
+          <w:hyperlink w:anchor="_Toc500922593" w:history="1">
+            <w:r>
+              <w:rPr>
+                <w:rStyle w:val="Hyperlink"/>
+                <w:noProof/>
+              </w:rPr>
+              <w:t>6. Qualitätsmassnahmen</w:t>
+            </w:r>
+            <w:r>
+              <w:rPr>
+                <w:noProof/>
+                <w:webHidden/>
+              </w:rPr>
+              <w:tab/>
+            </w:r>
+            <w:r>
+              <w:rPr>
+                <w:noProof/>
+                <w:webHidden/>
+              </w:rPr>
+              <w:fldChar w:fldCharType="begin"/>
+            </w:r>
+            <w:r>
+              <w:rPr>
+                <w:noProof/>
+                <w:webHidden/>
+              </w:rPr>
+              <w:instrText xml:space="preserve"> PAGEREF _Toc500922593 \h </w:instrText>
+            </w:r>
+            <w:r>
+              <w:rPr>
+                <w:noProof/>
+                <w:webHidden/>
+              </w:rPr>
+            </w:r>
+            <w:r>
+              <w:rPr>
+                <w:noProof/>
+                <w:webHidden/>
+              </w:rPr>
+              <w:fldChar w:fldCharType="separate"/>
+            </w:r>
+            <w:r>
+              <w:rPr>
+                <w:noProof/>
+                <w:webHidden/>
+              </w:rPr>
+              <w:t>12</w:t>
             </w:r>
             <w:r>
               <w:rPr>
@@ -1241,13 +1594,13 @@
               <w:lang w:eastAsia="de-CH"/>
             </w:rPr>
           </w:pPr>
-          <w:hyperlink w:anchor="_Toc494200131" w:history="1">
+          <w:hyperlink w:anchor="_Toc500922594" w:history="1">
             <w:r>
               <w:rPr>
                 <w:rStyle w:val="Hyperlink"/>
                 <w:noProof/>
               </w:rPr>
-              <w:t>2.1 Zweck und Ziel</w:t>
+              <w:t>6.1 Dokumentation</w:t>
             </w:r>
             <w:r>
               <w:rPr>
@@ -1268,7 +1621,7 @@
                 <w:noProof/>
                 <w:webHidden/>
               </w:rPr>
-              <w:instrText xml:space="preserve"> PAGEREF _Toc494200131 \h </w:instrText>
+              <w:instrText xml:space="preserve"> PAGEREF _Toc500922594 \h </w:instrText>
             </w:r>
             <w:r>
               <w:rPr>
@@ -1288,7 +1641,7 @@
                 <w:noProof/>
                 <w:webHidden/>
               </w:rPr>
-              <w:t>5</w:t>
+              <w:t>12</w:t>
             </w:r>
             <w:r>
               <w:rPr>
@@ -1311,13 +1664,13 @@
               <w:lang w:eastAsia="de-CH"/>
             </w:rPr>
           </w:pPr>
-          <w:hyperlink w:anchor="_Toc494200132" w:history="1">
+          <w:hyperlink w:anchor="_Toc500922595" w:history="1">
             <w:r>
               <w:rPr>
                 <w:rStyle w:val="Hyperlink"/>
                 <w:noProof/>
               </w:rPr>
-              <w:t>2.2 Annahmen und Einschränkungen</w:t>
+              <w:t>6.2 Projektmanagement</w:t>
             </w:r>
             <w:r>
               <w:rPr>
@@ -1338,7 +1691,7 @@
                 <w:noProof/>
                 <w:webHidden/>
               </w:rPr>
-              <w:instrText xml:space="preserve"> PAGEREF _Toc494200132 \h </w:instrText>
+              <w:instrText xml:space="preserve"> PAGEREF _Toc500922595 \h </w:instrText>
             </w:r>
             <w:r>
               <w:rPr>
@@ -1358,7 +1711,147 @@
                 <w:noProof/>
                 <w:webHidden/>
               </w:rPr>
-              <w:t>5</w:t>
+              <w:t>12</w:t>
+            </w:r>
+            <w:r>
+              <w:rPr>
+                <w:noProof/>
+                <w:webHidden/>
+              </w:rPr>
+              <w:fldChar w:fldCharType="end"/>
+            </w:r>
+          </w:hyperlink>
+        </w:p>
+        <w:p>
+          <w:pPr>
+            <w:pStyle w:val="TOC2"/>
+            <w:tabs>
+              <w:tab w:val="right" w:leader="dot" w:pos="9062"/>
+            </w:tabs>
+            <w:rPr>
+              <w:rFonts w:eastAsiaTheme="minorEastAsia" w:cstheme="minorBidi"/>
+              <w:noProof/>
+              <w:lang w:eastAsia="de-CH"/>
+            </w:rPr>
+          </w:pPr>
+          <w:hyperlink w:anchor="_Toc500922596" w:history="1">
+            <w:r>
+              <w:rPr>
+                <w:rStyle w:val="Hyperlink"/>
+                <w:noProof/>
+              </w:rPr>
+              <w:t>6.3 Entwicklung</w:t>
+            </w:r>
+            <w:r>
+              <w:rPr>
+                <w:noProof/>
+                <w:webHidden/>
+              </w:rPr>
+              <w:tab/>
+            </w:r>
+            <w:r>
+              <w:rPr>
+                <w:noProof/>
+                <w:webHidden/>
+              </w:rPr>
+              <w:fldChar w:fldCharType="begin"/>
+            </w:r>
+            <w:r>
+              <w:rPr>
+                <w:noProof/>
+                <w:webHidden/>
+              </w:rPr>
+              <w:instrText xml:space="preserve"> PAGEREF _Toc500922596 \h </w:instrText>
+            </w:r>
+            <w:r>
+              <w:rPr>
+                <w:noProof/>
+                <w:webHidden/>
+              </w:rPr>
+            </w:r>
+            <w:r>
+              <w:rPr>
+                <w:noProof/>
+                <w:webHidden/>
+              </w:rPr>
+              <w:fldChar w:fldCharType="separate"/>
+            </w:r>
+            <w:r>
+              <w:rPr>
+                <w:noProof/>
+                <w:webHidden/>
+              </w:rPr>
+              <w:t>12</w:t>
+            </w:r>
+            <w:r>
+              <w:rPr>
+                <w:noProof/>
+                <w:webHidden/>
+              </w:rPr>
+              <w:fldChar w:fldCharType="end"/>
+            </w:r>
+          </w:hyperlink>
+        </w:p>
+        <w:p>
+          <w:pPr>
+            <w:pStyle w:val="TOC3"/>
+            <w:tabs>
+              <w:tab w:val="right" w:leader="dot" w:pos="9062"/>
+            </w:tabs>
+            <w:rPr>
+              <w:rFonts w:eastAsiaTheme="minorEastAsia" w:cstheme="minorBidi"/>
+              <w:noProof/>
+              <w:lang w:eastAsia="de-CH"/>
+            </w:rPr>
+          </w:pPr>
+          <w:hyperlink w:anchor="_Toc500922597" w:history="1">
+            <w:r>
+              <w:rPr>
+                <w:rStyle w:val="Hyperlink"/>
+                <w:noProof/>
+              </w:rPr>
+              <w:t>6.3.1 Code Reviews &amp; Unit Testing</w:t>
+            </w:r>
+            <w:r>
+              <w:rPr>
+                <w:noProof/>
+                <w:webHidden/>
+              </w:rPr>
+              <w:tab/>
+            </w:r>
+            <w:r>
+              <w:rPr>
+                <w:noProof/>
+                <w:webHidden/>
+              </w:rPr>
+              <w:fldChar w:fldCharType="begin"/>
+            </w:r>
+            <w:r>
+              <w:rPr>
+                <w:noProof/>
+                <w:webHidden/>
+              </w:rPr>
+              <w:instrText xml:space="preserve"> PAGEREF _Toc500922597 \h </w:instrText>
+            </w:r>
+            <w:r>
+              <w:rPr>
+                <w:noProof/>
+                <w:webHidden/>
+              </w:rPr>
+            </w:r>
+            <w:r>
+              <w:rPr>
+                <w:noProof/>
+                <w:webHidden/>
+              </w:rPr>
+              <w:fldChar w:fldCharType="separate"/>
+            </w:r>
+            <w:r>
+              <w:rPr>
+                <w:noProof/>
+                <w:webHidden/>
+              </w:rPr>
+              <w:t>12</w:t>
             </w:r>
             <w:r>
               <w:rPr>
@@ -1381,13 +1874,13 @@
               <w:lang w:eastAsia="de-CH"/>
             </w:rPr>
           </w:pPr>
-          <w:hyperlink w:anchor="_Toc494200133" w:history="1">
+          <w:hyperlink w:anchor="_Toc500922598" w:history="1">
             <w:r>
               <w:rPr>
                 <w:rStyle w:val="Hyperlink"/>
                 <w:noProof/>
               </w:rPr>
-              <w:t>3. Management Abläufe</w:t>
+              <w:t>7. Simulation</w:t>
             </w:r>
             <w:r>
               <w:rPr>
@@ -1408,7 +1901,7 @@
                 <w:noProof/>
                 <w:webHidden/>
               </w:rPr>
-              <w:instrText xml:space="preserve"> PAGEREF _Toc494200133 \h </w:instrText>
+              <w:instrText xml:space="preserve"> PAGEREF _Toc500922598 \h </w:instrText>
             </w:r>
             <w:r>
               <w:rPr>
@@ -1428,1057 +1921,7 @@
                 <w:noProof/>
                 <w:webHidden/>
               </w:rPr>
-              <w:t>6</w:t>
-            </w:r>
-            <w:r>
-              <w:rPr>
-                <w:noProof/>
-                <w:webHidden/>
-              </w:rPr>
-              <w:fldChar w:fldCharType="end"/>
-            </w:r>
-          </w:hyperlink>
-        </w:p>
-        <w:p>
-          <w:pPr>
-            <w:pStyle w:val="TOC2"/>
-            <w:tabs>
-              <w:tab w:val="right" w:leader="dot" w:pos="9062"/>
-            </w:tabs>
-            <w:rPr>
-              <w:rFonts w:eastAsiaTheme="minorEastAsia" w:cstheme="minorBidi"/>
-              <w:noProof/>
-              <w:lang w:eastAsia="de-CH"/>
-            </w:rPr>
-          </w:pPr>
-          <w:hyperlink w:anchor="_Toc494200134" w:history="1">
-            <w:r>
-              <w:rPr>
-                <w:rStyle w:val="Hyperlink"/>
-                <w:noProof/>
-              </w:rPr>
-              <w:t>3.1 Kostenvoranschlag</w:t>
-            </w:r>
-            <w:r>
-              <w:rPr>
-                <w:noProof/>
-                <w:webHidden/>
-              </w:rPr>
-              <w:tab/>
-            </w:r>
-            <w:r>
-              <w:rPr>
-                <w:noProof/>
-                <w:webHidden/>
-              </w:rPr>
-              <w:fldChar w:fldCharType="begin"/>
-            </w:r>
-            <w:r>
-              <w:rPr>
-                <w:noProof/>
-                <w:webHidden/>
-              </w:rPr>
-              <w:instrText xml:space="preserve"> PAGEREF _Toc494200134 \h </w:instrText>
-            </w:r>
-            <w:r>
-              <w:rPr>
-                <w:noProof/>
-                <w:webHidden/>
-              </w:rPr>
-            </w:r>
-            <w:r>
-              <w:rPr>
-                <w:noProof/>
-                <w:webHidden/>
-              </w:rPr>
-              <w:fldChar w:fldCharType="separate"/>
-            </w:r>
-            <w:r>
-              <w:rPr>
-                <w:noProof/>
-                <w:webHidden/>
-              </w:rPr>
-              <w:t>6</w:t>
-            </w:r>
-            <w:r>
-              <w:rPr>
-                <w:noProof/>
-                <w:webHidden/>
-              </w:rPr>
-              <w:fldChar w:fldCharType="end"/>
-            </w:r>
-          </w:hyperlink>
-        </w:p>
-        <w:p>
-          <w:pPr>
-            <w:pStyle w:val="TOC2"/>
-            <w:tabs>
-              <w:tab w:val="right" w:leader="dot" w:pos="9062"/>
-            </w:tabs>
-            <w:rPr>
-              <w:rFonts w:eastAsiaTheme="minorEastAsia" w:cstheme="minorBidi"/>
-              <w:noProof/>
-              <w:lang w:eastAsia="de-CH"/>
-            </w:rPr>
-          </w:pPr>
-          <w:hyperlink w:anchor="_Toc494200135" w:history="1">
-            <w:r>
-              <w:rPr>
-                <w:rStyle w:val="Hyperlink"/>
-                <w:noProof/>
-              </w:rPr>
-              <w:t>3.2 Zeitliche Planung</w:t>
-            </w:r>
-            <w:r>
-              <w:rPr>
-                <w:noProof/>
-                <w:webHidden/>
-              </w:rPr>
-              <w:tab/>
-            </w:r>
-            <w:r>
-              <w:rPr>
-                <w:noProof/>
-                <w:webHidden/>
-              </w:rPr>
-              <w:fldChar w:fldCharType="begin"/>
-            </w:r>
-            <w:r>
-              <w:rPr>
-                <w:noProof/>
-                <w:webHidden/>
-              </w:rPr>
-              <w:instrText xml:space="preserve"> PAGEREF _Toc494200135 \h </w:instrText>
-            </w:r>
-            <w:r>
-              <w:rPr>
-                <w:noProof/>
-                <w:webHidden/>
-              </w:rPr>
-            </w:r>
-            <w:r>
-              <w:rPr>
-                <w:noProof/>
-                <w:webHidden/>
-              </w:rPr>
-              <w:fldChar w:fldCharType="separate"/>
-            </w:r>
-            <w:r>
-              <w:rPr>
-                <w:noProof/>
-                <w:webHidden/>
-              </w:rPr>
-              <w:t>6</w:t>
-            </w:r>
-            <w:r>
-              <w:rPr>
-                <w:noProof/>
-                <w:webHidden/>
-              </w:rPr>
-              <w:fldChar w:fldCharType="end"/>
-            </w:r>
-          </w:hyperlink>
-        </w:p>
-        <w:p>
-          <w:pPr>
-            <w:pStyle w:val="TOC3"/>
-            <w:tabs>
-              <w:tab w:val="right" w:leader="dot" w:pos="9062"/>
-            </w:tabs>
-            <w:rPr>
-              <w:rFonts w:eastAsiaTheme="minorEastAsia" w:cstheme="minorBidi"/>
-              <w:noProof/>
-              <w:lang w:eastAsia="de-CH"/>
-            </w:rPr>
-          </w:pPr>
-          <w:hyperlink w:anchor="_Toc494200136" w:history="1">
-            <w:r>
-              <w:rPr>
-                <w:rStyle w:val="Hyperlink"/>
-                <w:noProof/>
-              </w:rPr>
-              <w:t>3.2.1 Phasen</w:t>
-            </w:r>
-            <w:r>
-              <w:rPr>
-                <w:noProof/>
-                <w:webHidden/>
-              </w:rPr>
-              <w:tab/>
-            </w:r>
-            <w:r>
-              <w:rPr>
-                <w:noProof/>
-                <w:webHidden/>
-              </w:rPr>
-              <w:fldChar w:fldCharType="begin"/>
-            </w:r>
-            <w:r>
-              <w:rPr>
-                <w:noProof/>
-                <w:webHidden/>
-              </w:rPr>
-              <w:instrText xml:space="preserve"> PAGEREF _Toc494200136 \h </w:instrText>
-            </w:r>
-            <w:r>
-              <w:rPr>
-                <w:noProof/>
-                <w:webHidden/>
-              </w:rPr>
-            </w:r>
-            <w:r>
-              <w:rPr>
-                <w:noProof/>
-                <w:webHidden/>
-              </w:rPr>
-              <w:fldChar w:fldCharType="separate"/>
-            </w:r>
-            <w:r>
-              <w:rPr>
-                <w:noProof/>
-                <w:webHidden/>
-              </w:rPr>
-              <w:t>6</w:t>
-            </w:r>
-            <w:r>
-              <w:rPr>
-                <w:noProof/>
-                <w:webHidden/>
-              </w:rPr>
-              <w:fldChar w:fldCharType="end"/>
-            </w:r>
-          </w:hyperlink>
-        </w:p>
-        <w:p>
-          <w:pPr>
-            <w:pStyle w:val="TOC3"/>
-            <w:tabs>
-              <w:tab w:val="right" w:leader="dot" w:pos="9062"/>
-            </w:tabs>
-            <w:rPr>
-              <w:rFonts w:eastAsiaTheme="minorEastAsia" w:cstheme="minorBidi"/>
-              <w:noProof/>
-              <w:lang w:eastAsia="de-CH"/>
-            </w:rPr>
-          </w:pPr>
-          <w:hyperlink w:anchor="_Toc494200137" w:history="1">
-            <w:r>
-              <w:rPr>
-                <w:rStyle w:val="Hyperlink"/>
-                <w:noProof/>
-              </w:rPr>
-              <w:t>3.2.2 Meilensteine</w:t>
-            </w:r>
-            <w:r>
-              <w:rPr>
-                <w:noProof/>
-                <w:webHidden/>
-              </w:rPr>
-              <w:tab/>
-            </w:r>
-            <w:r>
-              <w:rPr>
-                <w:noProof/>
-                <w:webHidden/>
-              </w:rPr>
-              <w:fldChar w:fldCharType="begin"/>
-            </w:r>
-            <w:r>
-              <w:rPr>
-                <w:noProof/>
-                <w:webHidden/>
-              </w:rPr>
-              <w:instrText xml:space="preserve"> PAGEREF _Toc494200137 \h </w:instrText>
-            </w:r>
-            <w:r>
-              <w:rPr>
-                <w:noProof/>
-                <w:webHidden/>
-              </w:rPr>
-            </w:r>
-            <w:r>
-              <w:rPr>
-                <w:noProof/>
-                <w:webHidden/>
-              </w:rPr>
-              <w:fldChar w:fldCharType="separate"/>
-            </w:r>
-            <w:r>
-              <w:rPr>
-                <w:noProof/>
-                <w:webHidden/>
-              </w:rPr>
-              <w:t>7</w:t>
-            </w:r>
-            <w:r>
-              <w:rPr>
-                <w:noProof/>
-                <w:webHidden/>
-              </w:rPr>
-              <w:fldChar w:fldCharType="end"/>
-            </w:r>
-          </w:hyperlink>
-        </w:p>
-        <w:p>
-          <w:pPr>
-            <w:pStyle w:val="TOC2"/>
-            <w:tabs>
-              <w:tab w:val="right" w:leader="dot" w:pos="9062"/>
-            </w:tabs>
-            <w:rPr>
-              <w:rFonts w:eastAsiaTheme="minorEastAsia" w:cstheme="minorBidi"/>
-              <w:noProof/>
-              <w:lang w:eastAsia="de-CH"/>
-            </w:rPr>
-          </w:pPr>
-          <w:hyperlink w:anchor="_Toc494200138" w:history="1">
-            <w:r>
-              <w:rPr>
-                <w:rStyle w:val="Hyperlink"/>
-                <w:noProof/>
-              </w:rPr>
-              <w:t>3.3 Besprechungen</w:t>
-            </w:r>
-            <w:r>
-              <w:rPr>
-                <w:noProof/>
-                <w:webHidden/>
-              </w:rPr>
-              <w:tab/>
-            </w:r>
-            <w:r>
-              <w:rPr>
-                <w:noProof/>
-                <w:webHidden/>
-              </w:rPr>
-              <w:fldChar w:fldCharType="begin"/>
-            </w:r>
-            <w:r>
-              <w:rPr>
-                <w:noProof/>
-                <w:webHidden/>
-              </w:rPr>
-              <w:instrText xml:space="preserve"> PAGEREF _Toc494200138 \h </w:instrText>
-            </w:r>
-            <w:r>
-              <w:rPr>
-                <w:noProof/>
-                <w:webHidden/>
-              </w:rPr>
-            </w:r>
-            <w:r>
-              <w:rPr>
-                <w:noProof/>
-                <w:webHidden/>
-              </w:rPr>
-              <w:fldChar w:fldCharType="separate"/>
-            </w:r>
-            <w:r>
-              <w:rPr>
-                <w:noProof/>
-                <w:webHidden/>
-              </w:rPr>
-              <w:t>8</w:t>
-            </w:r>
-            <w:r>
-              <w:rPr>
-                <w:noProof/>
-                <w:webHidden/>
-              </w:rPr>
-              <w:fldChar w:fldCharType="end"/>
-            </w:r>
-          </w:hyperlink>
-        </w:p>
-        <w:p>
-          <w:pPr>
-            <w:pStyle w:val="TOC1"/>
-            <w:tabs>
-              <w:tab w:val="right" w:leader="dot" w:pos="9062"/>
-            </w:tabs>
-            <w:rPr>
-              <w:rFonts w:eastAsiaTheme="minorEastAsia" w:cstheme="minorBidi"/>
-              <w:noProof/>
-              <w:lang w:eastAsia="de-CH"/>
-            </w:rPr>
-          </w:pPr>
-          <w:hyperlink w:anchor="_Toc494200139" w:history="1">
-            <w:r>
-              <w:rPr>
-                <w:rStyle w:val="Hyperlink"/>
-                <w:noProof/>
-              </w:rPr>
-              <w:t>4. Arbeitspakete</w:t>
-            </w:r>
-            <w:r>
-              <w:rPr>
-                <w:noProof/>
-                <w:webHidden/>
-              </w:rPr>
-              <w:tab/>
-            </w:r>
-            <w:r>
-              <w:rPr>
-                <w:noProof/>
-                <w:webHidden/>
-              </w:rPr>
-              <w:fldChar w:fldCharType="begin"/>
-            </w:r>
-            <w:r>
-              <w:rPr>
-                <w:noProof/>
-                <w:webHidden/>
-              </w:rPr>
-              <w:instrText xml:space="preserve"> PAGEREF _Toc494200139 \h </w:instrText>
-            </w:r>
-            <w:r>
-              <w:rPr>
-                <w:noProof/>
-                <w:webHidden/>
-              </w:rPr>
-            </w:r>
-            <w:r>
-              <w:rPr>
-                <w:noProof/>
-                <w:webHidden/>
-              </w:rPr>
-              <w:fldChar w:fldCharType="separate"/>
-            </w:r>
-            <w:r>
-              <w:rPr>
-                <w:noProof/>
-                <w:webHidden/>
-              </w:rPr>
-              <w:t>9</w:t>
-            </w:r>
-            <w:r>
-              <w:rPr>
-                <w:noProof/>
-                <w:webHidden/>
-              </w:rPr>
-              <w:fldChar w:fldCharType="end"/>
-            </w:r>
-          </w:hyperlink>
-        </w:p>
-        <w:p>
-          <w:pPr>
-            <w:pStyle w:val="TOC1"/>
-            <w:tabs>
-              <w:tab w:val="right" w:leader="dot" w:pos="9062"/>
-            </w:tabs>
-            <w:rPr>
-              <w:rFonts w:eastAsiaTheme="minorEastAsia" w:cstheme="minorBidi"/>
-              <w:noProof/>
-              <w:lang w:eastAsia="de-CH"/>
-            </w:rPr>
-          </w:pPr>
-          <w:hyperlink w:anchor="_Toc494200140" w:history="1">
-            <w:r>
-              <w:rPr>
-                <w:rStyle w:val="Hyperlink"/>
-                <w:noProof/>
-              </w:rPr>
-              <w:t>5. Infrastruktur</w:t>
-            </w:r>
-            <w:r>
-              <w:rPr>
-                <w:noProof/>
-                <w:webHidden/>
-              </w:rPr>
-              <w:tab/>
-            </w:r>
-            <w:r>
-              <w:rPr>
-                <w:noProof/>
-                <w:webHidden/>
-              </w:rPr>
-              <w:fldChar w:fldCharType="begin"/>
-            </w:r>
-            <w:r>
-              <w:rPr>
-                <w:noProof/>
-                <w:webHidden/>
-              </w:rPr>
-              <w:instrText xml:space="preserve"> PAGEREF _Toc494200140 \h </w:instrText>
-            </w:r>
-            <w:r>
-              <w:rPr>
-                <w:noProof/>
-                <w:webHidden/>
-              </w:rPr>
-            </w:r>
-            <w:r>
-              <w:rPr>
-                <w:noProof/>
-                <w:webHidden/>
-              </w:rPr>
-              <w:fldChar w:fldCharType="separate"/>
-            </w:r>
-            <w:r>
-              <w:rPr>
-                <w:noProof/>
-                <w:webHidden/>
-              </w:rPr>
-              <w:t>11</w:t>
-            </w:r>
-            <w:r>
-              <w:rPr>
-                <w:noProof/>
-                <w:webHidden/>
-              </w:rPr>
-              <w:fldChar w:fldCharType="end"/>
-            </w:r>
-          </w:hyperlink>
-        </w:p>
-        <w:p>
-          <w:pPr>
-            <w:pStyle w:val="TOC1"/>
-            <w:tabs>
-              <w:tab w:val="right" w:leader="dot" w:pos="9062"/>
-            </w:tabs>
-            <w:rPr>
-              <w:rFonts w:eastAsiaTheme="minorEastAsia" w:cstheme="minorBidi"/>
-              <w:noProof/>
-              <w:lang w:eastAsia="de-CH"/>
-            </w:rPr>
-          </w:pPr>
-          <w:hyperlink w:anchor="_Toc494200141" w:history="1">
-            <w:r>
-              <w:rPr>
-                <w:rStyle w:val="Hyperlink"/>
-                <w:noProof/>
-              </w:rPr>
-              <w:t>6. Qualitätsmassnahmen</w:t>
-            </w:r>
-            <w:r>
-              <w:rPr>
-                <w:noProof/>
-                <w:webHidden/>
-              </w:rPr>
-              <w:tab/>
-            </w:r>
-            <w:r>
-              <w:rPr>
-                <w:noProof/>
-                <w:webHidden/>
-              </w:rPr>
-              <w:fldChar w:fldCharType="begin"/>
-            </w:r>
-            <w:r>
-              <w:rPr>
-                <w:noProof/>
-                <w:webHidden/>
-              </w:rPr>
-              <w:instrText xml:space="preserve"> PAGEREF _Toc494200141 \h </w:instrText>
-            </w:r>
-            <w:r>
-              <w:rPr>
-                <w:noProof/>
-                <w:webHidden/>
-              </w:rPr>
-            </w:r>
-            <w:r>
-              <w:rPr>
-                <w:noProof/>
-                <w:webHidden/>
-              </w:rPr>
-              <w:fldChar w:fldCharType="separate"/>
-            </w:r>
-            <w:r>
-              <w:rPr>
-                <w:noProof/>
-                <w:webHidden/>
-              </w:rPr>
-              <w:t>12</w:t>
-            </w:r>
-            <w:r>
-              <w:rPr>
-                <w:noProof/>
-                <w:webHidden/>
-              </w:rPr>
-              <w:fldChar w:fldCharType="end"/>
-            </w:r>
-          </w:hyperlink>
-        </w:p>
-        <w:p>
-          <w:pPr>
-            <w:pStyle w:val="TOC2"/>
-            <w:tabs>
-              <w:tab w:val="right" w:leader="dot" w:pos="9062"/>
-            </w:tabs>
-            <w:rPr>
-              <w:rFonts w:eastAsiaTheme="minorEastAsia" w:cstheme="minorBidi"/>
-              <w:noProof/>
-              <w:lang w:eastAsia="de-CH"/>
-            </w:rPr>
-          </w:pPr>
-          <w:hyperlink w:anchor="_Toc494200142" w:history="1">
-            <w:r>
-              <w:rPr>
-                <w:rStyle w:val="Hyperlink"/>
-                <w:noProof/>
-              </w:rPr>
-              <w:t>6.1 Dokumentation</w:t>
-            </w:r>
-            <w:r>
-              <w:rPr>
-                <w:noProof/>
-                <w:webHidden/>
-              </w:rPr>
-              <w:tab/>
-            </w:r>
-            <w:r>
-              <w:rPr>
-                <w:noProof/>
-                <w:webHidden/>
-              </w:rPr>
-              <w:fldChar w:fldCharType="begin"/>
-            </w:r>
-            <w:r>
-              <w:rPr>
-                <w:noProof/>
-                <w:webHidden/>
-              </w:rPr>
-              <w:instrText xml:space="preserve"> PAGEREF _Toc494200142 \h </w:instrText>
-            </w:r>
-            <w:r>
-              <w:rPr>
-                <w:noProof/>
-                <w:webHidden/>
-              </w:rPr>
-            </w:r>
-            <w:r>
-              <w:rPr>
-                <w:noProof/>
-                <w:webHidden/>
-              </w:rPr>
-              <w:fldChar w:fldCharType="separate"/>
-            </w:r>
-            <w:r>
-              <w:rPr>
-                <w:noProof/>
-                <w:webHidden/>
-              </w:rPr>
-              <w:t>12</w:t>
-            </w:r>
-            <w:r>
-              <w:rPr>
-                <w:noProof/>
-                <w:webHidden/>
-              </w:rPr>
-              <w:fldChar w:fldCharType="end"/>
-            </w:r>
-          </w:hyperlink>
-        </w:p>
-        <w:p>
-          <w:pPr>
-            <w:pStyle w:val="TOC2"/>
-            <w:tabs>
-              <w:tab w:val="right" w:leader="dot" w:pos="9062"/>
-            </w:tabs>
-            <w:rPr>
-              <w:rFonts w:eastAsiaTheme="minorEastAsia" w:cstheme="minorBidi"/>
-              <w:noProof/>
-              <w:lang w:eastAsia="de-CH"/>
-            </w:rPr>
-          </w:pPr>
-          <w:hyperlink w:anchor="_Toc494200143" w:history="1">
-            <w:r>
-              <w:rPr>
-                <w:rStyle w:val="Hyperlink"/>
-                <w:noProof/>
-              </w:rPr>
-              <w:t>6.2 Projektmanagement</w:t>
-            </w:r>
-            <w:r>
-              <w:rPr>
-                <w:noProof/>
-                <w:webHidden/>
-              </w:rPr>
-              <w:tab/>
-            </w:r>
-            <w:r>
-              <w:rPr>
-                <w:noProof/>
-                <w:webHidden/>
-              </w:rPr>
-              <w:fldChar w:fldCharType="begin"/>
-            </w:r>
-            <w:r>
-              <w:rPr>
-                <w:noProof/>
-                <w:webHidden/>
-              </w:rPr>
-              <w:instrText xml:space="preserve"> PAGEREF _Toc494200143 \h </w:instrText>
-            </w:r>
-            <w:r>
-              <w:rPr>
-                <w:noProof/>
-                <w:webHidden/>
-              </w:rPr>
-            </w:r>
-            <w:r>
-              <w:rPr>
-                <w:noProof/>
-                <w:webHidden/>
-              </w:rPr>
-              <w:fldChar w:fldCharType="separate"/>
-            </w:r>
-            <w:r>
-              <w:rPr>
-                <w:noProof/>
-                <w:webHidden/>
-              </w:rPr>
-              <w:t>12</w:t>
-            </w:r>
-            <w:r>
-              <w:rPr>
-                <w:noProof/>
-                <w:webHidden/>
-              </w:rPr>
-              <w:fldChar w:fldCharType="end"/>
-            </w:r>
-          </w:hyperlink>
-        </w:p>
-        <w:p>
-          <w:pPr>
-            <w:pStyle w:val="TOC2"/>
-            <w:tabs>
-              <w:tab w:val="right" w:leader="dot" w:pos="9062"/>
-            </w:tabs>
-            <w:rPr>
-              <w:rFonts w:eastAsiaTheme="minorEastAsia" w:cstheme="minorBidi"/>
-              <w:noProof/>
-              <w:lang w:eastAsia="de-CH"/>
-            </w:rPr>
-          </w:pPr>
-          <w:hyperlink w:anchor="_Toc494200144" w:history="1">
-            <w:r>
-              <w:rPr>
-                <w:rStyle w:val="Hyperlink"/>
-                <w:noProof/>
-              </w:rPr>
-              <w:t>6.3 Entwicklung</w:t>
-            </w:r>
-            <w:r>
-              <w:rPr>
-                <w:noProof/>
-                <w:webHidden/>
-              </w:rPr>
-              <w:tab/>
-            </w:r>
-            <w:r>
-              <w:rPr>
-                <w:noProof/>
-                <w:webHidden/>
-              </w:rPr>
-              <w:fldChar w:fldCharType="begin"/>
-            </w:r>
-            <w:r>
-              <w:rPr>
-                <w:noProof/>
-                <w:webHidden/>
-              </w:rPr>
-              <w:instrText xml:space="preserve"> PAGEREF _Toc494200144 \h </w:instrText>
-            </w:r>
-            <w:r>
-              <w:rPr>
-                <w:noProof/>
-                <w:webHidden/>
-              </w:rPr>
-            </w:r>
-            <w:r>
-              <w:rPr>
-                <w:noProof/>
-                <w:webHidden/>
-              </w:rPr>
-              <w:fldChar w:fldCharType="separate"/>
-            </w:r>
-            <w:r>
-              <w:rPr>
-                <w:noProof/>
-                <w:webHidden/>
-              </w:rPr>
-              <w:t>12</w:t>
-            </w:r>
-            <w:r>
-              <w:rPr>
-                <w:noProof/>
-                <w:webHidden/>
-              </w:rPr>
-              <w:fldChar w:fldCharType="end"/>
-            </w:r>
-          </w:hyperlink>
-        </w:p>
-        <w:p>
-          <w:pPr>
-            <w:pStyle w:val="TOC3"/>
-            <w:tabs>
-              <w:tab w:val="right" w:leader="dot" w:pos="9062"/>
-            </w:tabs>
-            <w:rPr>
-              <w:rFonts w:eastAsiaTheme="minorEastAsia" w:cstheme="minorBidi"/>
-              <w:noProof/>
-              <w:lang w:eastAsia="de-CH"/>
-            </w:rPr>
-          </w:pPr>
-          <w:hyperlink w:anchor="_Toc494200145" w:history="1">
-            <w:r>
-              <w:rPr>
-                <w:rStyle w:val="Hyperlink"/>
-                <w:noProof/>
-              </w:rPr>
-              <w:t>6.3.1 Vorgehen</w:t>
-            </w:r>
-            <w:r>
-              <w:rPr>
-                <w:noProof/>
-                <w:webHidden/>
-              </w:rPr>
-              <w:tab/>
-            </w:r>
-            <w:r>
-              <w:rPr>
-                <w:noProof/>
-                <w:webHidden/>
-              </w:rPr>
-              <w:fldChar w:fldCharType="begin"/>
-            </w:r>
-            <w:r>
-              <w:rPr>
-                <w:noProof/>
-                <w:webHidden/>
-              </w:rPr>
-              <w:instrText xml:space="preserve"> PAGEREF _Toc494200145 \h </w:instrText>
-            </w:r>
-            <w:r>
-              <w:rPr>
-                <w:noProof/>
-                <w:webHidden/>
-              </w:rPr>
-            </w:r>
-            <w:r>
-              <w:rPr>
-                <w:noProof/>
-                <w:webHidden/>
-              </w:rPr>
-              <w:fldChar w:fldCharType="separate"/>
-            </w:r>
-            <w:r>
-              <w:rPr>
-                <w:noProof/>
-                <w:webHidden/>
-              </w:rPr>
-              <w:t>12</w:t>
-            </w:r>
-            <w:r>
-              <w:rPr>
-                <w:noProof/>
-                <w:webHidden/>
-              </w:rPr>
-              <w:fldChar w:fldCharType="end"/>
-            </w:r>
-          </w:hyperlink>
-        </w:p>
-        <w:p>
-          <w:pPr>
-            <w:pStyle w:val="TOC3"/>
-            <w:tabs>
-              <w:tab w:val="right" w:leader="dot" w:pos="9062"/>
-            </w:tabs>
-            <w:rPr>
-              <w:rFonts w:eastAsiaTheme="minorEastAsia" w:cstheme="minorBidi"/>
-              <w:noProof/>
-              <w:lang w:eastAsia="de-CH"/>
-            </w:rPr>
-          </w:pPr>
-          <w:hyperlink w:anchor="_Toc494200146" w:history="1">
-            <w:r>
-              <w:rPr>
-                <w:rStyle w:val="Hyperlink"/>
-                <w:noProof/>
-              </w:rPr>
-              <w:t>6.3.2 Unit Testing</w:t>
-            </w:r>
-            <w:r>
-              <w:rPr>
-                <w:noProof/>
-                <w:webHidden/>
-              </w:rPr>
-              <w:tab/>
-            </w:r>
-            <w:r>
-              <w:rPr>
-                <w:noProof/>
-                <w:webHidden/>
-              </w:rPr>
-              <w:fldChar w:fldCharType="begin"/>
-            </w:r>
-            <w:r>
-              <w:rPr>
-                <w:noProof/>
-                <w:webHidden/>
-              </w:rPr>
-              <w:instrText xml:space="preserve"> PAGEREF _Toc494200146 \h </w:instrText>
-            </w:r>
-            <w:r>
-              <w:rPr>
-                <w:noProof/>
-                <w:webHidden/>
-              </w:rPr>
-            </w:r>
-            <w:r>
-              <w:rPr>
-                <w:noProof/>
-                <w:webHidden/>
-              </w:rPr>
-              <w:fldChar w:fldCharType="separate"/>
-            </w:r>
-            <w:r>
-              <w:rPr>
-                <w:noProof/>
-                <w:webHidden/>
-              </w:rPr>
-              <w:t>12</w:t>
-            </w:r>
-            <w:r>
-              <w:rPr>
-                <w:noProof/>
-                <w:webHidden/>
-              </w:rPr>
-              <w:fldChar w:fldCharType="end"/>
-            </w:r>
-          </w:hyperlink>
-        </w:p>
-        <w:p>
-          <w:pPr>
-            <w:pStyle w:val="TOC3"/>
-            <w:tabs>
-              <w:tab w:val="right" w:leader="dot" w:pos="9062"/>
-            </w:tabs>
-            <w:rPr>
-              <w:rFonts w:eastAsiaTheme="minorEastAsia" w:cstheme="minorBidi"/>
-              <w:noProof/>
-              <w:lang w:eastAsia="de-CH"/>
-            </w:rPr>
-          </w:pPr>
-          <w:hyperlink w:anchor="_Toc494200147" w:history="1">
-            <w:r>
-              <w:rPr>
-                <w:rStyle w:val="Hyperlink"/>
-                <w:noProof/>
-              </w:rPr>
-              <w:t>6.3.3 Code Reviews</w:t>
-            </w:r>
-            <w:r>
-              <w:rPr>
-                <w:noProof/>
-                <w:webHidden/>
-              </w:rPr>
-              <w:tab/>
-            </w:r>
-            <w:r>
-              <w:rPr>
-                <w:noProof/>
-                <w:webHidden/>
-              </w:rPr>
-              <w:fldChar w:fldCharType="begin"/>
-            </w:r>
-            <w:r>
-              <w:rPr>
-                <w:noProof/>
-                <w:webHidden/>
-              </w:rPr>
-              <w:instrText xml:space="preserve"> PAGEREF _Toc494200147 \h </w:instrText>
-            </w:r>
-            <w:r>
-              <w:rPr>
-                <w:noProof/>
-                <w:webHidden/>
-              </w:rPr>
-            </w:r>
-            <w:r>
-              <w:rPr>
-                <w:noProof/>
-                <w:webHidden/>
-              </w:rPr>
-              <w:fldChar w:fldCharType="separate"/>
-            </w:r>
-            <w:r>
-              <w:rPr>
-                <w:noProof/>
-                <w:webHidden/>
-              </w:rPr>
-              <w:t>12</w:t>
-            </w:r>
-            <w:r>
-              <w:rPr>
-                <w:noProof/>
-                <w:webHidden/>
-              </w:rPr>
-              <w:fldChar w:fldCharType="end"/>
-            </w:r>
-          </w:hyperlink>
-        </w:p>
-        <w:p>
-          <w:pPr>
-            <w:pStyle w:val="TOC1"/>
-            <w:tabs>
-              <w:tab w:val="right" w:leader="dot" w:pos="9062"/>
-            </w:tabs>
-            <w:rPr>
-              <w:rFonts w:eastAsiaTheme="minorEastAsia" w:cstheme="minorBidi"/>
-              <w:noProof/>
-              <w:lang w:eastAsia="de-CH"/>
-            </w:rPr>
-          </w:pPr>
-          <w:hyperlink w:anchor="_Toc494200148" w:history="1">
-            <w:r>
-              <w:rPr>
-                <w:rStyle w:val="Hyperlink"/>
-                <w:noProof/>
-              </w:rPr>
-              <w:t>7. Simulation</w:t>
-            </w:r>
-            <w:r>
-              <w:rPr>
-                <w:noProof/>
-                <w:webHidden/>
-              </w:rPr>
-              <w:tab/>
-            </w:r>
-            <w:r>
-              <w:rPr>
-                <w:noProof/>
-                <w:webHidden/>
-              </w:rPr>
-              <w:fldChar w:fldCharType="begin"/>
-            </w:r>
-            <w:r>
-              <w:rPr>
-                <w:noProof/>
-                <w:webHidden/>
-              </w:rPr>
-              <w:instrText xml:space="preserve"> PAGEREF _Toc494200148 \h </w:instrText>
-            </w:r>
-            <w:r>
-              <w:rPr>
-                <w:noProof/>
-                <w:webHidden/>
-              </w:rPr>
-            </w:r>
-            <w:r>
-              <w:rPr>
-                <w:noProof/>
-                <w:webHidden/>
-              </w:rPr>
-              <w:fldChar w:fldCharType="separate"/>
-            </w:r>
-            <w:r>
-              <w:rPr>
-                <w:noProof/>
-                <w:webHidden/>
-              </w:rPr>
-              <w:t>12</w:t>
+              <w:t>13</w:t>
             </w:r>
             <w:r>
               <w:rPr>
@@ -2518,55 +1961,55 @@
       <w:pPr>
         <w:pStyle w:val="Heading1"/>
       </w:pPr>
-      <w:bookmarkStart w:id="3" w:name="_Toc494200126"/>
+      <w:bookmarkStart w:id="1" w:name="_Toc500922579"/>
       <w:r>
         <w:lastRenderedPageBreak/>
         <w:t>Einführung</w:t>
+      </w:r>
+      <w:bookmarkEnd w:id="1"/>
+    </w:p>
+    <w:p>
+      <w:pPr>
+        <w:pStyle w:val="Heading2"/>
+      </w:pPr>
+      <w:bookmarkStart w:id="2" w:name="_Toc500922580"/>
+      <w:r>
+        <w:t>Zweck</w:t>
+      </w:r>
+      <w:bookmarkEnd w:id="2"/>
+    </w:p>
+    <w:p>
+      <w:r>
+        <w:t xml:space="preserve">Dieses Dokument regelt </w:t>
+      </w:r>
+      <w:r>
+        <w:t>den Ablauf und Aufbau des gesamten Projektes. Es soll einen Leitfaden für alle am Projekt beteiligten Personen darstellen.</w:t>
+      </w:r>
+    </w:p>
+    <w:p>
+      <w:pPr>
+        <w:pStyle w:val="Heading2"/>
+      </w:pPr>
+      <w:bookmarkStart w:id="3" w:name="_Toc500922581"/>
+      <w:r>
+        <w:t>Gültigkeitsbereich</w:t>
       </w:r>
       <w:bookmarkEnd w:id="3"/>
     </w:p>
     <w:p>
-      <w:pPr>
-        <w:pStyle w:val="Heading2"/>
-      </w:pPr>
-      <w:bookmarkStart w:id="4" w:name="_Toc494200127"/>
-      <w:r>
-        <w:t>Zweck</w:t>
-      </w:r>
-      <w:bookmarkEnd w:id="4"/>
+      <w:r>
+        <w:t>Dieses Dokument ist im Rahmen der Studienarbeit 2017 «Entwicklung einer Klassenbibliothek zur Erzeugung autokorrelierter Zufallszahlen gültig.</w:t>
+      </w:r>
     </w:p>
     <w:p>
-      <w:r>
-        <w:t xml:space="preserve">Dieses Dokument regelt </w:t>
-      </w:r>
-      <w:r>
-        <w:t>den Ablauf und Aufbau des gesamten Projektes. Es soll einen Leitfaden für alle am Projekt beteiligten Personen darstellen.</w:t>
-      </w:r>
-    </w:p>
-    <w:p>
       <w:pPr>
         <w:pStyle w:val="Heading2"/>
       </w:pPr>
-      <w:bookmarkStart w:id="5" w:name="_Toc494200128"/>
-      <w:r>
-        <w:t>Gültigkeitsbereich</w:t>
-      </w:r>
-      <w:bookmarkEnd w:id="5"/>
-    </w:p>
-    <w:p>
-      <w:r>
-        <w:t>Dieses Dokument ist im Rahmen der Studienarbeit 2017 «Entwicklung einer Klassenbibliothek zur Erzeugung autokorrelierter Zufallszahlen gültig.</w:t>
-      </w:r>
-    </w:p>
-    <w:p>
-      <w:pPr>
-        <w:pStyle w:val="Heading2"/>
-      </w:pPr>
-      <w:bookmarkStart w:id="6" w:name="_Toc494200129"/>
+      <w:bookmarkStart w:id="4" w:name="_Toc500922582"/>
       <w:r>
         <w:t>Referenzen</w:t>
       </w:r>
-      <w:bookmarkEnd w:id="6"/>
+      <w:bookmarkEnd w:id="4"/>
     </w:p>
     <w:tbl>
       <w:tblPr>
@@ -2694,8 +2137,13 @@
             <w:tcW w:w="2835" w:type="dxa"/>
           </w:tcPr>
           <w:p>
-            <w:r>
-              <w:t>ToDo-Liste</w:t>
+            <w:proofErr w:type="spellStart"/>
+            <w:r>
+              <w:t>ToDo</w:t>
+            </w:r>
+            <w:proofErr w:type="spellEnd"/>
+            <w:r>
+              <w:t>-Liste</w:t>
             </w:r>
           </w:p>
         </w:tc>
@@ -2720,33 +2168,49 @@
       <w:pPr>
         <w:pStyle w:val="Heading1"/>
       </w:pPr>
-      <w:bookmarkStart w:id="7" w:name="_Toc494200130"/>
+      <w:bookmarkStart w:id="5" w:name="_Toc500922583"/>
       <w:r>
         <w:t>Projekt Übersicht</w:t>
       </w:r>
-      <w:bookmarkEnd w:id="7"/>
+      <w:bookmarkEnd w:id="5"/>
     </w:p>
     <w:p>
       <w:r>
-        <w:t>Im Rahmen dieser Studienarbeit soll eine Klassenbibliothek zur Erzeugung von autokorrelierter Zufallszahlen entwickelt werden und anschliessend in die Simulationsumgebung Simio integriert werden.</w:t>
+        <w:t xml:space="preserve">Im Rahmen dieser Studienarbeit soll eine Klassenbibliothek zur Erzeugung von autokorrelierter Zufallszahlen entwickelt werden und anschliessend in die Simulationsumgebung </w:t>
+      </w:r>
+      <w:proofErr w:type="spellStart"/>
+      <w:r>
+        <w:t>Simio</w:t>
+      </w:r>
+      <w:proofErr w:type="spellEnd"/>
+      <w:r>
+        <w:t xml:space="preserve"> integriert werden.</w:t>
       </w:r>
     </w:p>
     <w:p>
       <w:pPr>
         <w:pStyle w:val="Heading2"/>
       </w:pPr>
-      <w:bookmarkStart w:id="8" w:name="_Toc494200131"/>
+      <w:bookmarkStart w:id="6" w:name="_Toc500922584"/>
       <w:r>
         <w:t>Zweck und Ziel</w:t>
       </w:r>
-      <w:bookmarkEnd w:id="8"/>
+      <w:bookmarkEnd w:id="6"/>
     </w:p>
     <w:p>
       <w:r>
         <w:t xml:space="preserve">In der Simulation von Systemen werden Zufallszahlen zur Beschreibung der einzelnen Arbeitsschritte benötigt. </w:t>
       </w:r>
       <w:r>
-        <w:t>Diese Zufallszahlen werden so erzeugt, dass sie keine Abhängigkeiten bzw. Autokorrelationen auftreten. Nun hat sich jedoch gezeigt, dass ebendiese Autokorrelationen in der Praxis häufig auftreten. Dadurch können die simulierten und realen Ergebnisse stark voneinander abweichen. Ziel dieses Projektes ist es, eine Klassenbibliothek für Simio zu entwickeln, welche den Grad der Autokorrelation einstellen lässt.</w:t>
+        <w:t xml:space="preserve">Diese Zufallszahlen werden so erzeugt, dass sie keine Abhängigkeiten bzw. Autokorrelationen auftreten. Nun hat sich jedoch gezeigt, dass ebendiese Autokorrelationen in der Praxis häufig auftreten. Dadurch können die simulierten und realen Ergebnisse stark voneinander abweichen. Ziel dieses Projektes ist es, eine Klassenbibliothek für </w:t>
+      </w:r>
+      <w:proofErr w:type="spellStart"/>
+      <w:r>
+        <w:t>Simio</w:t>
+      </w:r>
+      <w:proofErr w:type="spellEnd"/>
+      <w:r>
+        <w:t xml:space="preserve"> zu entwickeln, welche den Grad der Autokorrelation einstellen lässt.</w:t>
       </w:r>
     </w:p>
     <w:p/>
@@ -2778,7 +2242,15 @@
         <w:spacing w:after="160" w:line="259" w:lineRule="auto"/>
       </w:pPr>
       <w:r>
-        <w:t>Vertiefung der Kenntnisse: Simio, C#</w:t>
+        <w:t xml:space="preserve">Vertiefung der Kenntnisse: </w:t>
+      </w:r>
+      <w:proofErr w:type="spellStart"/>
+      <w:r>
+        <w:t>Simio</w:t>
+      </w:r>
+      <w:proofErr w:type="spellEnd"/>
+      <w:r>
+        <w:t>, C#</w:t>
       </w:r>
     </w:p>
     <w:p>
@@ -2830,22 +2302,22 @@
       <w:pPr>
         <w:pStyle w:val="Heading1"/>
       </w:pPr>
-      <w:bookmarkStart w:id="9" w:name="_Toc494200133"/>
+      <w:bookmarkStart w:id="7" w:name="_Toc500922585"/>
       <w:r>
         <w:lastRenderedPageBreak/>
         <w:t>Management Abläufe</w:t>
       </w:r>
-      <w:bookmarkEnd w:id="9"/>
+      <w:bookmarkEnd w:id="7"/>
     </w:p>
     <w:p>
       <w:pPr>
         <w:pStyle w:val="Heading2"/>
       </w:pPr>
-      <w:bookmarkStart w:id="10" w:name="_Toc494200134"/>
+      <w:bookmarkStart w:id="8" w:name="_Toc500922586"/>
       <w:r>
         <w:t>Kostenvoranschlag</w:t>
       </w:r>
-      <w:bookmarkEnd w:id="10"/>
+      <w:bookmarkEnd w:id="8"/>
     </w:p>
     <w:tbl>
       <w:tblPr>
@@ -3064,12 +2536,12 @@
       <w:pPr>
         <w:pStyle w:val="Heading2"/>
       </w:pPr>
-      <w:bookmarkStart w:id="11" w:name="_Toc494200135"/>
+      <w:bookmarkStart w:id="9" w:name="_Toc500922587"/>
       <w:r>
         <w:lastRenderedPageBreak/>
         <w:t>Zeitliche Planung</w:t>
       </w:r>
-      <w:bookmarkEnd w:id="11"/>
+      <w:bookmarkEnd w:id="9"/>
     </w:p>
     <w:p>
       <w:r>
@@ -3093,10 +2565,10 @@
             <v:path o:extrusionok="f" gradientshapeok="t" o:connecttype="rect"/>
             <o:lock v:ext="edit" aspectratio="t"/>
           </v:shapetype>
-          <v:shape id="_x0000_i1025" type="#_x0000_t75" style="width:748.8pt;height:172.2pt" o:ole="">
+          <v:shape id="_x0000_i1025" type="#_x0000_t75" style="width:749.25pt;height:172.5pt" o:ole="">
             <v:imagedata r:id="rId13" o:title=""/>
           </v:shape>
-          <o:OLEObject Type="Embed" ProgID="Visio.Drawing.15" ShapeID="_x0000_i1025" DrawAspect="Content" ObjectID="_1569230729" r:id="rId14"/>
+          <o:OLEObject Type="Embed" ProgID="Visio.Drawing.15" ShapeID="_x0000_i1025" DrawAspect="Content" ObjectID="_1574665056" r:id="rId14"/>
         </w:object>
       </w:r>
     </w:p>
@@ -3117,12 +2589,12 @@
       <w:pPr>
         <w:pStyle w:val="Heading3"/>
       </w:pPr>
-      <w:bookmarkStart w:id="12" w:name="_Toc494200136"/>
+      <w:bookmarkStart w:id="10" w:name="_Toc500922588"/>
       <w:r>
         <w:lastRenderedPageBreak/>
         <w:t>Phasen</w:t>
       </w:r>
-      <w:bookmarkEnd w:id="12"/>
+      <w:bookmarkEnd w:id="10"/>
     </w:p>
     <w:tbl>
       <w:tblPr>
@@ -3326,9 +2798,11 @@
                 <w:numId w:val="28"/>
               </w:numPr>
             </w:pPr>
+            <w:proofErr w:type="spellStart"/>
             <w:r>
               <w:t>Git</w:t>
             </w:r>
+            <w:proofErr w:type="spellEnd"/>
           </w:p>
           <w:p>
             <w:pPr>
@@ -3338,9 +2812,11 @@
                 <w:numId w:val="28"/>
               </w:numPr>
             </w:pPr>
+            <w:proofErr w:type="spellStart"/>
             <w:r>
               <w:t>Zube</w:t>
             </w:r>
+            <w:proofErr w:type="spellEnd"/>
           </w:p>
           <w:p>
             <w:pPr>
@@ -3497,9 +2973,11 @@
                 <w:numId w:val="27"/>
               </w:numPr>
             </w:pPr>
+            <w:proofErr w:type="spellStart"/>
             <w:r>
               <w:t>Simio-Refresher</w:t>
             </w:r>
+            <w:proofErr w:type="spellEnd"/>
           </w:p>
         </w:tc>
       </w:tr>
@@ -3969,8 +3447,13 @@
               </w:numPr>
             </w:pPr>
             <w:r>
-              <w:t>Integration der Klassenbibliothek in Simio</w:t>
-            </w:r>
+              <w:t xml:space="preserve">Integration der Klassenbibliothek in </w:t>
+            </w:r>
+            <w:proofErr w:type="spellStart"/>
+            <w:r>
+              <w:t>Simio</w:t>
+            </w:r>
+            <w:proofErr w:type="spellEnd"/>
           </w:p>
           <w:p>
             <w:pPr>
@@ -4209,8 +3692,13 @@
                 <w:numId w:val="30"/>
               </w:numPr>
             </w:pPr>
-            <w:r>
-              <w:t>Testing des neu erzeugten Codes</w:t>
+            <w:proofErr w:type="spellStart"/>
+            <w:r>
+              <w:t>Testing</w:t>
+            </w:r>
+            <w:proofErr w:type="spellEnd"/>
+            <w:r>
+              <w:t xml:space="preserve"> des neu erzeugten Codes</w:t>
             </w:r>
           </w:p>
           <w:p>
@@ -4222,8 +3710,13 @@
               </w:numPr>
             </w:pPr>
             <w:r>
-              <w:t>Integration der Klassenbibliothek in Simio</w:t>
-            </w:r>
+              <w:t xml:space="preserve">Integration der Klassenbibliothek in </w:t>
+            </w:r>
+            <w:proofErr w:type="spellStart"/>
+            <w:r>
+              <w:t>Simio</w:t>
+            </w:r>
+            <w:proofErr w:type="spellEnd"/>
           </w:p>
           <w:p>
             <w:pPr>
@@ -4422,12 +3915,14 @@
                 <w:b/>
               </w:rPr>
             </w:pPr>
+            <w:proofErr w:type="spellStart"/>
             <w:r>
               <w:rPr>
                 <w:b/>
               </w:rPr>
               <w:t>Testing</w:t>
             </w:r>
+            <w:proofErr w:type="spellEnd"/>
           </w:p>
         </w:tc>
       </w:tr>
@@ -5073,11 +4568,11 @@
       <w:pPr>
         <w:pStyle w:val="Heading3"/>
       </w:pPr>
-      <w:bookmarkStart w:id="13" w:name="_Toc494200137"/>
+      <w:bookmarkStart w:id="11" w:name="_Toc500922589"/>
       <w:r>
         <w:t>Meilensteine</w:t>
       </w:r>
-      <w:bookmarkEnd w:id="13"/>
+      <w:bookmarkEnd w:id="11"/>
     </w:p>
     <w:p/>
     <w:tbl>
@@ -5128,7 +4623,14 @@
               <w:rPr>
                 <w:b/>
               </w:rPr>
-              <w:t>Abschluss Recherchen</w:t>
+              <w:t xml:space="preserve">Abschluss </w:t>
+            </w:r>
+            <w:proofErr w:type="spellStart"/>
+            <w:r>
+              <w:rPr>
+                <w:b/>
+              </w:rPr>
+              <w:t>Recherchen</w:t>
             </w:r>
             <w:r>
               <w:rPr>
@@ -5142,6 +4644,7 @@
               </w:rPr>
               <w:t>rbeiten</w:t>
             </w:r>
+            <w:proofErr w:type="spellEnd"/>
           </w:p>
         </w:tc>
       </w:tr>
@@ -5171,7 +4674,15 @@
           </w:tcPr>
           <w:p>
             <w:r>
-              <w:t>Der ARTA-Prozess ist klar und verstanden, die Integrationsfragen für eigene Klassenbibliotheken in Simio sind geklärt, Code Analyse von JARTA vollständig abgeschlossen</w:t>
+              <w:t xml:space="preserve">Der ARTA-Prozess ist klar und verstanden, die Integrationsfragen für eigene Klassenbibliotheken in </w:t>
+            </w:r>
+            <w:proofErr w:type="spellStart"/>
+            <w:r>
+              <w:t>Simio</w:t>
+            </w:r>
+            <w:proofErr w:type="spellEnd"/>
+            <w:r>
+              <w:t xml:space="preserve"> sind geklärt, Code Analyse von JARTA vollständig abgeschlossen</w:t>
             </w:r>
           </w:p>
         </w:tc>
@@ -5386,7 +4897,21 @@
               <w:rPr>
                 <w:b/>
               </w:rPr>
-              <w:t>Konzeption Testing &amp; Integration</w:t>
+              <w:t xml:space="preserve">Konzeption </w:t>
+            </w:r>
+            <w:proofErr w:type="spellStart"/>
+            <w:r>
+              <w:rPr>
+                <w:b/>
+              </w:rPr>
+              <w:t>Testing</w:t>
+            </w:r>
+            <w:proofErr w:type="spellEnd"/>
+            <w:r>
+              <w:rPr>
+                <w:b/>
+              </w:rPr>
+              <w:t xml:space="preserve"> &amp; Integration</w:t>
             </w:r>
           </w:p>
         </w:tc>
@@ -5423,7 +4948,15 @@
               <w:t>o</w:t>
             </w:r>
             <w:r>
-              <w:t>thek in Simio ist klar. Statistische Tests für den Code sind vorhanden.</w:t>
+              <w:t xml:space="preserve">thek in </w:t>
+            </w:r>
+            <w:proofErr w:type="spellStart"/>
+            <w:r>
+              <w:t>Simio</w:t>
+            </w:r>
+            <w:proofErr w:type="spellEnd"/>
+            <w:r>
+              <w:t xml:space="preserve"> ist klar. Statistische Tests für den Code sind vorhanden.</w:t>
             </w:r>
           </w:p>
         </w:tc>
@@ -5622,11 +5155,19 @@
                 <w:b/>
               </w:rPr>
             </w:pPr>
-            <w:r>
-              <w:rPr>
-                <w:b/>
-              </w:rPr>
-              <w:t>Testing komplett</w:t>
+            <w:proofErr w:type="spellStart"/>
+            <w:r>
+              <w:rPr>
+                <w:b/>
+              </w:rPr>
+              <w:t>Testing</w:t>
+            </w:r>
+            <w:proofErr w:type="spellEnd"/>
+            <w:r>
+              <w:rPr>
+                <w:b/>
+              </w:rPr>
+              <w:t xml:space="preserve"> komplett</w:t>
             </w:r>
           </w:p>
         </w:tc>
@@ -5657,7 +5198,15 @@
           </w:tcPr>
           <w:p>
             <w:r>
-              <w:t>Unit-Testing komplett. Statistische Tests ergeben erwartete Resultate.</w:t>
+              <w:t>Unit-</w:t>
+            </w:r>
+            <w:proofErr w:type="spellStart"/>
+            <w:r>
+              <w:t>Testing</w:t>
+            </w:r>
+            <w:proofErr w:type="spellEnd"/>
+            <w:r>
+              <w:t xml:space="preserve"> komplett. Statistische Tests ergeben erwartete Resultate.</w:t>
             </w:r>
           </w:p>
         </w:tc>
@@ -5829,12 +5378,12 @@
       <w:pPr>
         <w:pStyle w:val="Heading2"/>
       </w:pPr>
-      <w:bookmarkStart w:id="14" w:name="_Toc494200138"/>
+      <w:bookmarkStart w:id="12" w:name="_Toc500922590"/>
       <w:r>
         <w:lastRenderedPageBreak/>
         <w:t>Besprechungen</w:t>
       </w:r>
-      <w:bookmarkEnd w:id="14"/>
+      <w:bookmarkEnd w:id="12"/>
     </w:p>
     <w:p>
       <w:r>
@@ -5859,7 +5408,15 @@
         <w:t>Referenzen</w:t>
       </w:r>
       <w:r>
-        <w:t xml:space="preserve">). Zusätzlich wird eine projektweite ToDo-Liste geführt, welche jedem Sitzungsprotokoll </w:t>
+        <w:t xml:space="preserve">). Zusätzlich wird eine projektweite </w:t>
+      </w:r>
+      <w:proofErr w:type="spellStart"/>
+      <w:r>
+        <w:t>ToDo</w:t>
+      </w:r>
+      <w:proofErr w:type="spellEnd"/>
+      <w:r>
+        <w:t xml:space="preserve">-Liste geführt, welche jedem Sitzungsprotokoll </w:t>
       </w:r>
       <w:r>
         <w:t>angehängt</w:t>
@@ -6369,12 +5926,12 @@
       <w:pPr>
         <w:pStyle w:val="Heading1"/>
       </w:pPr>
-      <w:bookmarkStart w:id="15" w:name="_Toc494200139"/>
+      <w:bookmarkStart w:id="13" w:name="_Toc500922591"/>
       <w:r>
         <w:lastRenderedPageBreak/>
         <w:t>Arbeitspakete</w:t>
       </w:r>
-      <w:bookmarkEnd w:id="15"/>
+      <w:bookmarkEnd w:id="13"/>
     </w:p>
     <w:p>
       <w:r>
@@ -6478,8 +6035,13 @@
             </w:tcBorders>
           </w:tcPr>
           <w:p>
-            <w:r>
-              <w:t>Zube einrichten</w:t>
+            <w:proofErr w:type="spellStart"/>
+            <w:r>
+              <w:t>Zube</w:t>
+            </w:r>
+            <w:proofErr w:type="spellEnd"/>
+            <w:r>
+              <w:t xml:space="preserve"> einrichten</w:t>
             </w:r>
           </w:p>
         </w:tc>
@@ -6507,8 +6069,13 @@
             <w:tcW w:w="7230" w:type="dxa"/>
           </w:tcPr>
           <w:p>
-            <w:r>
-              <w:t>Git einrichten</w:t>
+            <w:proofErr w:type="spellStart"/>
+            <w:r>
+              <w:t>Git</w:t>
+            </w:r>
+            <w:proofErr w:type="spellEnd"/>
+            <w:r>
+              <w:t xml:space="preserve"> einrichten</w:t>
             </w:r>
           </w:p>
         </w:tc>
@@ -6954,8 +6521,21 @@
             <w:tcW w:w="7230" w:type="dxa"/>
           </w:tcPr>
           <w:p>
-            <w:r>
-              <w:t>Refresher Simio Grundlagen</w:t>
+            <w:proofErr w:type="spellStart"/>
+            <w:r>
+              <w:t>Refresher</w:t>
+            </w:r>
+            <w:proofErr w:type="spellEnd"/>
+            <w:r>
+              <w:t xml:space="preserve"> </w:t>
+            </w:r>
+            <w:proofErr w:type="spellStart"/>
+            <w:r>
+              <w:t>Simio</w:t>
+            </w:r>
+            <w:proofErr w:type="spellEnd"/>
+            <w:r>
+              <w:t xml:space="preserve"> Grundlagen</w:t>
             </w:r>
           </w:p>
         </w:tc>
@@ -6984,8 +6564,21 @@
           </w:tcPr>
           <w:p>
             <w:r>
-              <w:t>Recherche Simio: Einbinden einer Libary</w:t>
-            </w:r>
+              <w:t xml:space="preserve">Recherche </w:t>
+            </w:r>
+            <w:proofErr w:type="spellStart"/>
+            <w:r>
+              <w:t>Simio</w:t>
+            </w:r>
+            <w:proofErr w:type="spellEnd"/>
+            <w:r>
+              <w:t xml:space="preserve">: Einbinden einer </w:t>
+            </w:r>
+            <w:proofErr w:type="spellStart"/>
+            <w:r>
+              <w:t>Libary</w:t>
+            </w:r>
+            <w:proofErr w:type="spellEnd"/>
           </w:p>
         </w:tc>
       </w:tr>
@@ -7018,13 +6611,23 @@
           </w:p>
           <w:p>
             <w:r>
-              <w:t>-Planung: Umsetzung JARTA in c#</w:t>
-            </w:r>
-          </w:p>
-          <w:p>
-            <w:r>
-              <w:t>-Planung: Umsetzung ARTA # in Simio</w:t>
-            </w:r>
+              <w:t xml:space="preserve">-Planung: Umsetzung JARTA in </w:t>
+            </w:r>
+            <w:proofErr w:type="spellStart"/>
+            <w:r>
+              <w:t>c#</w:t>
+            </w:r>
+            <w:proofErr w:type="spellEnd"/>
+          </w:p>
+          <w:p>
+            <w:r>
+              <w:t xml:space="preserve">-Planung: Umsetzung ARTA # in </w:t>
+            </w:r>
+            <w:proofErr w:type="spellStart"/>
+            <w:r>
+              <w:t>Simio</w:t>
+            </w:r>
+            <w:proofErr w:type="spellEnd"/>
           </w:p>
         </w:tc>
       </w:tr>
@@ -7219,8 +6822,13 @@
             <w:tcW w:w="7230" w:type="dxa"/>
           </w:tcPr>
           <w:p>
-            <w:r>
-              <w:t>MersenneTwister definieren</w:t>
+            <w:proofErr w:type="spellStart"/>
+            <w:r>
+              <w:t>MersenneTwister</w:t>
+            </w:r>
+            <w:proofErr w:type="spellEnd"/>
+            <w:r>
+              <w:t xml:space="preserve"> definieren</w:t>
             </w:r>
           </w:p>
         </w:tc>
@@ -7269,8 +6877,21 @@
             <w:tcW w:w="7230" w:type="dxa"/>
           </w:tcPr>
           <w:p>
-            <w:r>
-              <w:t>Cholesky Decomposition dokumentieren</w:t>
+            <w:proofErr w:type="spellStart"/>
+            <w:r>
+              <w:t>Cholesky</w:t>
+            </w:r>
+            <w:proofErr w:type="spellEnd"/>
+            <w:r>
+              <w:t xml:space="preserve"> </w:t>
+            </w:r>
+            <w:proofErr w:type="spellStart"/>
+            <w:r>
+              <w:t>Decomposition</w:t>
+            </w:r>
+            <w:proofErr w:type="spellEnd"/>
+            <w:r>
+              <w:t xml:space="preserve"> dokumentieren</w:t>
             </w:r>
           </w:p>
         </w:tc>
@@ -7295,7 +6916,23 @@
           </w:tcPr>
           <w:p>
             <w:r>
-              <w:t>Lösung für Checked Exceptions definieren</w:t>
+              <w:t xml:space="preserve">Lösung für </w:t>
+            </w:r>
+            <w:proofErr w:type="spellStart"/>
+            <w:r>
+              <w:t>Checked</w:t>
+            </w:r>
+            <w:proofErr w:type="spellEnd"/>
+            <w:r>
+              <w:t xml:space="preserve"> </w:t>
+            </w:r>
+            <w:proofErr w:type="spellStart"/>
+            <w:r>
+              <w:t>Exceptions</w:t>
+            </w:r>
+            <w:proofErr w:type="spellEnd"/>
+            <w:r>
+              <w:t xml:space="preserve"> definieren</w:t>
             </w:r>
           </w:p>
         </w:tc>
@@ -7322,8 +6959,6 @@
             <w:r>
               <w:t>Aufbau und Änderungen der C</w:t>
             </w:r>
-            <w:bookmarkStart w:id="16" w:name="_GoBack"/>
-            <w:bookmarkEnd w:id="16"/>
             <w:r>
               <w:t># Library dokumentieren</w:t>
             </w:r>
@@ -7349,8 +6984,13 @@
             <w:tcW w:w="7230" w:type="dxa"/>
           </w:tcPr>
           <w:p>
-            <w:r>
-              <w:t>Testing definieren</w:t>
+            <w:proofErr w:type="spellStart"/>
+            <w:r>
+              <w:t>Testing</w:t>
+            </w:r>
+            <w:proofErr w:type="spellEnd"/>
+            <w:r>
+              <w:t xml:space="preserve"> definieren</w:t>
             </w:r>
           </w:p>
         </w:tc>
@@ -7500,8 +7140,13 @@
           </w:tcPr>
           <w:p>
             <w:r>
-              <w:t>Implementation: JARTA in c#</w:t>
-            </w:r>
+              <w:t xml:space="preserve">Implementation: JARTA in </w:t>
+            </w:r>
+            <w:proofErr w:type="spellStart"/>
+            <w:r>
+              <w:t>c#</w:t>
+            </w:r>
+            <w:proofErr w:type="spellEnd"/>
           </w:p>
         </w:tc>
       </w:tr>
@@ -7525,7 +7170,15 @@
           </w:tcPr>
           <w:p>
             <w:r>
-              <w:t xml:space="preserve">Implementation: Integration ARTA # in Simio </w:t>
+              <w:t xml:space="preserve">Implementation: Integration ARTA # in </w:t>
+            </w:r>
+            <w:proofErr w:type="spellStart"/>
+            <w:r>
+              <w:t>Simio</w:t>
+            </w:r>
+            <w:proofErr w:type="spellEnd"/>
+            <w:r>
+              <w:t xml:space="preserve"> </w:t>
             </w:r>
           </w:p>
         </w:tc>
@@ -7550,8 +7203,13 @@
           </w:tcPr>
           <w:p>
             <w:r>
-              <w:t>Implementation: Testing</w:t>
-            </w:r>
+              <w:t xml:space="preserve">Implementation: </w:t>
+            </w:r>
+            <w:proofErr w:type="spellStart"/>
+            <w:r>
+              <w:t>Testing</w:t>
+            </w:r>
+            <w:proofErr w:type="spellEnd"/>
           </w:p>
         </w:tc>
       </w:tr>
@@ -7651,6 +7309,7 @@
                 <w:b/>
               </w:rPr>
             </w:pPr>
+            <w:proofErr w:type="spellStart"/>
             <w:r>
               <w:rPr>
                 <w:b/>
@@ -7658,6 +7317,7 @@
               <w:lastRenderedPageBreak/>
               <w:t>Testing</w:t>
             </w:r>
+            <w:proofErr w:type="spellEnd"/>
           </w:p>
         </w:tc>
         <w:tc>
@@ -7667,7 +7327,11 @@
               <w:top w:val="single" w:sz="18" w:space="0" w:color="auto"/>
             </w:tcBorders>
           </w:tcPr>
-          <w:p/>
+          <w:p>
+            <w:r>
+              <w:t>Wie und Was wird getestet?</w:t>
+            </w:r>
+          </w:p>
         </w:tc>
       </w:tr>
       <w:tr>
@@ -7688,7 +7352,11 @@
           <w:tcPr>
             <w:tcW w:w="7230" w:type="dxa"/>
           </w:tcPr>
-          <w:p/>
+          <w:p>
+            <w:r>
+              <w:t>Testen implementieren</w:t>
+            </w:r>
+          </w:p>
         </w:tc>
       </w:tr>
       <w:tr>
@@ -7709,7 +7377,99 @@
           <w:tcPr>
             <w:tcW w:w="7230" w:type="dxa"/>
           </w:tcPr>
-          <w:p/>
+          <w:p>
+            <w:r>
+              <w:t>Korrekturen an der Implementierung</w:t>
+            </w:r>
+          </w:p>
+        </w:tc>
+      </w:tr>
+      <w:tr>
+        <w:tc>
+          <w:tcPr>
+            <w:tcW w:w="1842" w:type="dxa"/>
+            <w:vMerge/>
+          </w:tcPr>
+          <w:p>
+            <w:pPr>
+              <w:rPr>
+                <w:b/>
+              </w:rPr>
+            </w:pPr>
+          </w:p>
+        </w:tc>
+        <w:tc>
+          <w:tcPr>
+            <w:tcW w:w="7230" w:type="dxa"/>
+          </w:tcPr>
+          <w:p>
+            <w:r>
+              <w:t xml:space="preserve">Testen in </w:t>
+            </w:r>
+            <w:proofErr w:type="spellStart"/>
+            <w:r>
+              <w:t>Simio</w:t>
+            </w:r>
+            <w:proofErr w:type="spellEnd"/>
+          </w:p>
+        </w:tc>
+      </w:tr>
+      <w:tr>
+        <w:tc>
+          <w:tcPr>
+            <w:tcW w:w="1842" w:type="dxa"/>
+            <w:vMerge/>
+          </w:tcPr>
+          <w:p>
+            <w:pPr>
+              <w:rPr>
+                <w:b/>
+              </w:rPr>
+            </w:pPr>
+          </w:p>
+        </w:tc>
+        <w:tc>
+          <w:tcPr>
+            <w:tcW w:w="7230" w:type="dxa"/>
+          </w:tcPr>
+          <w:p>
+            <w:r>
+              <w:t xml:space="preserve">Generierte Daten mit </w:t>
+            </w:r>
+            <w:proofErr w:type="spellStart"/>
+            <w:r>
+              <w:t>Jarta</w:t>
+            </w:r>
+            <w:proofErr w:type="spellEnd"/>
+            <w:r>
+              <w:t xml:space="preserve"> vergleichen</w:t>
+            </w:r>
+          </w:p>
+        </w:tc>
+      </w:tr>
+      <w:tr>
+        <w:tc>
+          <w:tcPr>
+            <w:tcW w:w="1842" w:type="dxa"/>
+            <w:vMerge/>
+          </w:tcPr>
+          <w:p>
+            <w:pPr>
+              <w:rPr>
+                <w:b/>
+              </w:rPr>
+            </w:pPr>
+          </w:p>
+        </w:tc>
+        <w:tc>
+          <w:tcPr>
+            <w:tcW w:w="7230" w:type="dxa"/>
+          </w:tcPr>
+          <w:p>
+            <w:r>
+              <w:t>Dokumentieren</w:t>
+            </w:r>
+          </w:p>
         </w:tc>
       </w:tr>
       <w:tr>
@@ -7827,7 +7587,16 @@
           <w:tcPr>
             <w:tcW w:w="7230" w:type="dxa"/>
           </w:tcPr>
-          <w:p/>
+          <w:p>
+            <w:proofErr w:type="spellStart"/>
+            <w:r>
+              <w:t>Simio</w:t>
+            </w:r>
+            <w:proofErr w:type="spellEnd"/>
+            <w:r>
+              <w:t xml:space="preserve"> Videos erstellen</w:t>
+            </w:r>
+          </w:p>
         </w:tc>
       </w:tr>
       <w:tr>
@@ -7879,7 +7648,11 @@
           <w:tcPr>
             <w:tcW w:w="7230" w:type="dxa"/>
           </w:tcPr>
-          <w:p/>
+          <w:p>
+            <w:r>
+              <w:t>Dokumentation</w:t>
+            </w:r>
+          </w:p>
         </w:tc>
       </w:tr>
       <w:tr>
@@ -7900,7 +7673,11 @@
           <w:tcPr>
             <w:tcW w:w="7230" w:type="dxa"/>
           </w:tcPr>
-          <w:p/>
+          <w:p>
+            <w:r>
+              <w:t>Fertigstellung</w:t>
+            </w:r>
+          </w:p>
         </w:tc>
       </w:tr>
       <w:tr>
@@ -7917,12 +7694,6 @@
                 <w:b/>
               </w:rPr>
             </w:pPr>
-            <w:r>
-              <w:rPr>
-                <w:b/>
-              </w:rPr>
-              <w:t>Abgabe</w:t>
-            </w:r>
           </w:p>
         </w:tc>
         <w:tc>
@@ -7950,6 +7721,8 @@
                 <w:b/>
               </w:rPr>
             </w:pPr>
+            <w:bookmarkStart w:id="14" w:name="_GoBack"/>
+            <w:bookmarkEnd w:id="14"/>
           </w:p>
         </w:tc>
         <w:tc>
@@ -7973,12 +7746,12 @@
       <w:pPr>
         <w:pStyle w:val="Heading1"/>
       </w:pPr>
-      <w:bookmarkStart w:id="17" w:name="_Toc494200140"/>
+      <w:bookmarkStart w:id="15" w:name="_Toc500922592"/>
       <w:r>
         <w:lastRenderedPageBreak/>
         <w:t>Infrastruktur</w:t>
       </w:r>
-      <w:bookmarkEnd w:id="17"/>
+      <w:bookmarkEnd w:id="15"/>
     </w:p>
     <w:p>
       <w:r>
@@ -8162,8 +7935,16 @@
               <w:rPr>
                 <w:lang w:val="es-ES"/>
               </w:rPr>
-              <w:t>Eclipse Java Mars</w:t>
-            </w:r>
+              <w:t xml:space="preserve">Eclipse Java </w:t>
+            </w:r>
+            <w:proofErr w:type="spellStart"/>
+            <w:r>
+              <w:rPr>
+                <w:lang w:val="es-ES"/>
+              </w:rPr>
+              <w:t>Mars</w:t>
+            </w:r>
+            <w:proofErr w:type="spellEnd"/>
           </w:p>
         </w:tc>
       </w:tr>
@@ -8188,12 +7969,14 @@
                 <w:lang w:val="es-ES"/>
               </w:rPr>
             </w:pPr>
+            <w:proofErr w:type="spellStart"/>
             <w:r>
               <w:rPr>
                 <w:lang w:val="es-ES"/>
               </w:rPr>
               <w:t>Github</w:t>
             </w:r>
+            <w:proofErr w:type="spellEnd"/>
           </w:p>
         </w:tc>
       </w:tr>
@@ -8213,9 +7996,11 @@
             <w:tcW w:w="4531" w:type="dxa"/>
           </w:tcPr>
           <w:p>
+            <w:proofErr w:type="spellStart"/>
             <w:r>
               <w:t>Simio</w:t>
             </w:r>
+            <w:proofErr w:type="spellEnd"/>
           </w:p>
         </w:tc>
       </w:tr>
@@ -8257,9 +8042,11 @@
             <w:tcW w:w="4531" w:type="dxa"/>
           </w:tcPr>
           <w:p>
+            <w:proofErr w:type="spellStart"/>
             <w:r>
               <w:t>Citavi</w:t>
             </w:r>
+            <w:proofErr w:type="spellEnd"/>
           </w:p>
         </w:tc>
       </w:tr>
@@ -8268,30 +8055,46 @@
       <w:pPr>
         <w:pStyle w:val="Heading1"/>
       </w:pPr>
-      <w:bookmarkStart w:id="18" w:name="_Toc494200141"/>
+      <w:bookmarkStart w:id="16" w:name="_Toc500922593"/>
       <w:r>
         <w:t>Qualitätsmassnahmen</w:t>
       </w:r>
-      <w:bookmarkEnd w:id="18"/>
+      <w:bookmarkEnd w:id="16"/>
     </w:p>
     <w:p>
       <w:pPr>
         <w:pStyle w:val="Heading2"/>
       </w:pPr>
-      <w:bookmarkStart w:id="19" w:name="_Toc494200142"/>
+      <w:bookmarkStart w:id="17" w:name="_Toc500922594"/>
       <w:r>
         <w:t>Dokumentation</w:t>
       </w:r>
-      <w:bookmarkEnd w:id="19"/>
+      <w:bookmarkEnd w:id="17"/>
     </w:p>
     <w:p>
       <w:r>
-        <w:t>Das gesamte Projekt (Dokumentation, Code, sämtliche Files) ist auf Github abgelegt.</w:t>
+        <w:t xml:space="preserve">Das gesamte Projekt (Dokumentation, Code, sämtliche Files) ist auf </w:t>
+      </w:r>
+      <w:proofErr w:type="spellStart"/>
+      <w:r>
+        <w:t>Github</w:t>
+      </w:r>
+      <w:proofErr w:type="spellEnd"/>
+      <w:r>
+        <w:t xml:space="preserve"> abgelegt.</w:t>
       </w:r>
     </w:p>
     <w:p>
       <w:r>
-        <w:t xml:space="preserve">Link zum Git-Repository: </w:t>
+        <w:t xml:space="preserve">Link zum </w:t>
+      </w:r>
+      <w:proofErr w:type="spellStart"/>
+      <w:r>
+        <w:t>Git</w:t>
+      </w:r>
+      <w:proofErr w:type="spellEnd"/>
+      <w:r>
+        <w:t xml:space="preserve">-Repository: </w:t>
       </w:r>
       <w:hyperlink r:id="rId16" w:history="1">
         <w:r>
@@ -8306,20 +8109,36 @@
       <w:pPr>
         <w:pStyle w:val="Heading2"/>
       </w:pPr>
-      <w:bookmarkStart w:id="20" w:name="_Toc494200143"/>
+      <w:bookmarkStart w:id="18" w:name="_Toc500922595"/>
       <w:r>
         <w:t>Projektmanagement</w:t>
       </w:r>
-      <w:bookmarkEnd w:id="20"/>
+      <w:bookmarkEnd w:id="18"/>
     </w:p>
     <w:p>
       <w:r>
-        <w:t>Für die Abwicklung des Projektes wird das Tool Zube genutzt. Darin werden die einzelnen Sprints und deren Arbeitspakete erfasst, welche wiederrum den entsprechenden Personen zugewiesen werden kann.</w:t>
+        <w:t xml:space="preserve">Für die Abwicklung des Projektes wird das Tool </w:t>
+      </w:r>
+      <w:proofErr w:type="spellStart"/>
+      <w:r>
+        <w:t>Zube</w:t>
+      </w:r>
+      <w:proofErr w:type="spellEnd"/>
+      <w:r>
+        <w:t xml:space="preserve"> genutzt. Darin werden die einzelnen Sprints und deren Arbeitspakete erfasst, welche wiederrum den entsprechenden Personen zugewiesen werden kann.</w:t>
       </w:r>
     </w:p>
     <w:p>
       <w:r>
-        <w:t xml:space="preserve">Link zum Zube-Projekt: </w:t>
+        <w:t xml:space="preserve">Link zum </w:t>
+      </w:r>
+      <w:proofErr w:type="spellStart"/>
+      <w:r>
+        <w:t>Zube</w:t>
+      </w:r>
+      <w:proofErr w:type="spellEnd"/>
+      <w:r>
+        <w:t xml:space="preserve">-Projekt: </w:t>
       </w:r>
       <w:hyperlink r:id="rId17" w:history="1">
         <w:r>
@@ -8344,7 +8163,15 @@
         <w:t>Excel Liste</w:t>
       </w:r>
       <w:r>
-        <w:t xml:space="preserve"> (siehe Referenzen), da Zube diese Funktionalität nicht mit sich bringt.</w:t>
+        <w:t xml:space="preserve"> (siehe Referenzen), da </w:t>
+      </w:r>
+      <w:proofErr w:type="spellStart"/>
+      <w:r>
+        <w:t>Zube</w:t>
+      </w:r>
+      <w:proofErr w:type="spellEnd"/>
+      <w:r>
+        <w:t xml:space="preserve"> diese Funktionalität nicht mit sich bringt.</w:t>
       </w:r>
       <w:r>
         <w:t xml:space="preserve"> </w:t>
@@ -8362,20 +8189,36 @@
       <w:pPr>
         <w:pStyle w:val="Heading2"/>
       </w:pPr>
-      <w:bookmarkStart w:id="21" w:name="_Toc494200144"/>
+      <w:bookmarkStart w:id="19" w:name="_Toc500922596"/>
       <w:r>
         <w:t>Entwicklung</w:t>
       </w:r>
-      <w:bookmarkEnd w:id="21"/>
+      <w:bookmarkEnd w:id="19"/>
     </w:p>
     <w:p>
       <w:r>
-        <w:t>Der Source-Code befindet sich ebenfalls im Git-Repository des Projektes.</w:t>
+        <w:t xml:space="preserve">Der Source-Code befindet sich ebenfalls im </w:t>
+      </w:r>
+      <w:proofErr w:type="spellStart"/>
+      <w:r>
+        <w:t>Git</w:t>
+      </w:r>
+      <w:proofErr w:type="spellEnd"/>
+      <w:r>
+        <w:t>-Repository des Projektes.</w:t>
       </w:r>
     </w:p>
     <w:p>
       <w:r>
-        <w:t xml:space="preserve">Link zum Git-Repository: </w:t>
+        <w:t xml:space="preserve">Link zum </w:t>
+      </w:r>
+      <w:proofErr w:type="spellStart"/>
+      <w:r>
+        <w:t>Git</w:t>
+      </w:r>
+      <w:proofErr w:type="spellEnd"/>
+      <w:r>
+        <w:t xml:space="preserve">-Repository: </w:t>
       </w:r>
       <w:hyperlink r:id="rId18" w:history="1">
         <w:r>
@@ -8390,19 +8233,19 @@
       <w:pPr>
         <w:pStyle w:val="Heading3"/>
       </w:pPr>
-      <w:bookmarkStart w:id="22" w:name="_Toc494200147"/>
+      <w:bookmarkStart w:id="20" w:name="_Toc500922597"/>
       <w:r>
         <w:t>Code Reviews</w:t>
       </w:r>
-      <w:bookmarkEnd w:id="22"/>
-      <w:r>
-        <w:t xml:space="preserve"> &amp; </w:t>
-      </w:r>
-      <w:bookmarkStart w:id="23" w:name="_Toc494200146"/>
-      <w:r>
-        <w:t>Unit Testing</w:t>
-      </w:r>
-      <w:bookmarkEnd w:id="23"/>
+      <w:r>
+        <w:t xml:space="preserve"> &amp; Unit </w:t>
+      </w:r>
+      <w:proofErr w:type="spellStart"/>
+      <w:r>
+        <w:t>Testing</w:t>
+      </w:r>
+      <w:bookmarkEnd w:id="20"/>
+      <w:proofErr w:type="spellEnd"/>
     </w:p>
     <w:p>
       <w:r>
@@ -8411,7 +8254,15 @@
     </w:p>
     <w:p>
       <w:r>
-        <w:t>Zudem werden Code Reviews mit Herrn Kretschmar durchgeführt um von seinem Know-How zu profitieren und unseren Code zu verbessern.</w:t>
+        <w:t xml:space="preserve">Zudem werden Code Reviews mit Herrn Kretschmar durchgeführt um von seinem </w:t>
+      </w:r>
+      <w:proofErr w:type="spellStart"/>
+      <w:r>
+        <w:t>Know-How</w:t>
+      </w:r>
+      <w:proofErr w:type="spellEnd"/>
+      <w:r>
+        <w:t xml:space="preserve"> zu profitieren und unseren Code zu verbessern.</w:t>
       </w:r>
     </w:p>
     <w:p>
@@ -8428,16 +8279,24 @@
       <w:pPr>
         <w:pStyle w:val="Heading1"/>
       </w:pPr>
-      <w:bookmarkStart w:id="24" w:name="_Toc494200148"/>
+      <w:bookmarkStart w:id="21" w:name="_Toc500922598"/>
       <w:r>
         <w:lastRenderedPageBreak/>
         <w:t>Simulation</w:t>
       </w:r>
-      <w:bookmarkEnd w:id="24"/>
+      <w:bookmarkEnd w:id="21"/>
     </w:p>
     <w:p>
       <w:r>
-        <w:t>Eine Simulationsumgebung wird in der Phase «Simulation» erarbeitet. Ziel dieser Umgebung ist es, die erzeugte Klassenbibliothek auf eine saubere Integration ins Simio zu testen. Weiter wollen wir Daten erzeugen, um die Beobachtung der abweichenden Resultate zwischen autokorrelierten Zufallszahlen und solchen die keine Zusammenhänge aufweisen zu bestätigen.</w:t>
+        <w:t xml:space="preserve">Eine Simulationsumgebung wird in der Phase «Simulation» erarbeitet. Ziel dieser Umgebung ist es, die erzeugte Klassenbibliothek auf eine saubere Integration ins </w:t>
+      </w:r>
+      <w:proofErr w:type="spellStart"/>
+      <w:r>
+        <w:t>Simio</w:t>
+      </w:r>
+      <w:proofErr w:type="spellEnd"/>
+      <w:r>
+        <w:t xml:space="preserve"> zu testen. Weiter wollen wir Daten erzeugen, um die Beobachtung der abweichenden Resultate zwischen autokorrelierten Zufallszahlen und solchen die keine Zusammenhänge aufweisen zu bestätigen.</w:t>
       </w:r>
     </w:p>
     <w:p/>
@@ -8455,7 +8314,7 @@
 </file>
 
 <file path=word/endnotes.xml><?xml version="1.0" encoding="utf-8"?>
-<w:endnotes xmlns:wpc="http://schemas.microsoft.com/office/word/2010/wordprocessingCanvas" xmlns:cx="http://schemas.microsoft.com/office/drawing/2014/chartex" xmlns:cx1="http://schemas.microsoft.com/office/drawing/2015/9/8/chartex" xmlns:cx2="http://schemas.microsoft.com/office/drawing/2015/10/21/chartex" xmlns:cx3="http://schemas.microsoft.com/office/drawing/2016/5/9/chartex" xmlns:cx4="http://schemas.microsoft.com/office/drawing/2016/5/10/chartex" xmlns:cx5="http://schemas.microsoft.com/office/drawing/2016/5/11/chartex" xmlns:cx6="http://schemas.microsoft.com/office/drawing/2016/5/12/chartex" xmlns:cx7="http://schemas.microsoft.com/office/drawing/2016/5/13/chartex" xmlns:cx8="http://schemas.microsoft.com/office/drawing/2016/5/14/chartex" xmlns:mc="http://schemas.openxmlformats.org/markup-compatibility/2006" xmlns:aink="http://schemas.microsoft.com/office/drawing/2016/ink" xmlns:am3d="http://schemas.microsoft.com/office/drawing/2017/model3d" xmlns:o="urn:schemas-microsoft-com:office:office" xmlns:r="http://schemas.openxmlformats.org/officeDocument/2006/relationships" xmlns:m="http://schemas.openxmlformats.org/officeDocument/2006/math" xmlns:v="urn:schemas-microsoft-com:vml" xmlns:wp14="http://schemas.microsoft.com/office/word/2010/wordprocessingDrawing" xmlns:wp="http://schemas.openxmlformats.org/drawingml/2006/wordprocessingDrawing" xmlns:w10="urn:schemas-microsoft-com:office:word" xmlns:w="http://schemas.openxmlformats.org/wordprocessingml/2006/main" xmlns:w14="http://schemas.microsoft.com/office/word/2010/wordml" xmlns:w15="http://schemas.microsoft.com/office/word/2012/wordml" xmlns:w16cid="http://schemas.microsoft.com/office/word/2016/wordml/cid" xmlns:w16se="http://schemas.microsoft.com/office/word/2015/wordml/symex" xmlns:wpg="http://schemas.microsoft.com/office/word/2010/wordprocessingGroup" xmlns:wpi="http://schemas.microsoft.com/office/word/2010/wordprocessingInk" xmlns:wne="http://schemas.microsoft.com/office/word/2006/wordml" xmlns:wps="http://schemas.microsoft.com/office/word/2010/wordprocessingShape" mc:Ignorable="w14 w15 w16se w16cid wp14">
+<w:endnotes xmlns:wpc="http://schemas.microsoft.com/office/word/2010/wordprocessingCanvas" xmlns:mc="http://schemas.openxmlformats.org/markup-compatibility/2006" xmlns:o="urn:schemas-microsoft-com:office:office" xmlns:r="http://schemas.openxmlformats.org/officeDocument/2006/relationships" xmlns:m="http://schemas.openxmlformats.org/officeDocument/2006/math" xmlns:v="urn:schemas-microsoft-com:vml" xmlns:wp14="http://schemas.microsoft.com/office/word/2010/wordprocessingDrawing" xmlns:wp="http://schemas.openxmlformats.org/drawingml/2006/wordprocessingDrawing" xmlns:w10="urn:schemas-microsoft-com:office:word" xmlns:w="http://schemas.openxmlformats.org/wordprocessingml/2006/main" xmlns:w14="http://schemas.microsoft.com/office/word/2010/wordml" xmlns:w15="http://schemas.microsoft.com/office/word/2012/wordml" xmlns:wpg="http://schemas.microsoft.com/office/word/2010/wordprocessingGroup" xmlns:wpi="http://schemas.microsoft.com/office/word/2010/wordprocessingInk" xmlns:wne="http://schemas.microsoft.com/office/word/2006/wordml" xmlns:wps="http://schemas.microsoft.com/office/word/2010/wordprocessingShape" mc:Ignorable="w14 w15 wp14">
   <w:endnote w:type="separator" w:id="-1">
     <w:p>
       <w:r>
@@ -8474,7 +8333,7 @@
 </file>
 
 <file path=word/footer1.xml><?xml version="1.0" encoding="utf-8"?>
-<w:ftr xmlns:wpc="http://schemas.microsoft.com/office/word/2010/wordprocessingCanvas" xmlns:cx="http://schemas.microsoft.com/office/drawing/2014/chartex" xmlns:cx1="http://schemas.microsoft.com/office/drawing/2015/9/8/chartex" xmlns:cx2="http://schemas.microsoft.com/office/drawing/2015/10/21/chartex" xmlns:cx3="http://schemas.microsoft.com/office/drawing/2016/5/9/chartex" xmlns:cx4="http://schemas.microsoft.com/office/drawing/2016/5/10/chartex" xmlns:cx5="http://schemas.microsoft.com/office/drawing/2016/5/11/chartex" xmlns:cx6="http://schemas.microsoft.com/office/drawing/2016/5/12/chartex" xmlns:cx7="http://schemas.microsoft.com/office/drawing/2016/5/13/chartex" xmlns:cx8="http://schemas.microsoft.com/office/drawing/2016/5/14/chartex" xmlns:mc="http://schemas.openxmlformats.org/markup-compatibility/2006" xmlns:aink="http://schemas.microsoft.com/office/drawing/2016/ink" xmlns:am3d="http://schemas.microsoft.com/office/drawing/2017/model3d" xmlns:o="urn:schemas-microsoft-com:office:office" xmlns:r="http://schemas.openxmlformats.org/officeDocument/2006/relationships" xmlns:m="http://schemas.openxmlformats.org/officeDocument/2006/math" xmlns:v="urn:schemas-microsoft-com:vml" xmlns:wp14="http://schemas.microsoft.com/office/word/2010/wordprocessingDrawing" xmlns:wp="http://schemas.openxmlformats.org/drawingml/2006/wordprocessingDrawing" xmlns:w10="urn:schemas-microsoft-com:office:word" xmlns:w="http://schemas.openxmlformats.org/wordprocessingml/2006/main" xmlns:w14="http://schemas.microsoft.com/office/word/2010/wordml" xmlns:w15="http://schemas.microsoft.com/office/word/2012/wordml" xmlns:w16cid="http://schemas.microsoft.com/office/word/2016/wordml/cid" xmlns:w16se="http://schemas.microsoft.com/office/word/2015/wordml/symex" xmlns:wpg="http://schemas.microsoft.com/office/word/2010/wordprocessingGroup" xmlns:wpi="http://schemas.microsoft.com/office/word/2010/wordprocessingInk" xmlns:wne="http://schemas.microsoft.com/office/word/2006/wordml" xmlns:wps="http://schemas.microsoft.com/office/word/2010/wordprocessingShape" mc:Ignorable="w14 w15 w16se w16cid wp14">
+<w:ftr xmlns:wpc="http://schemas.microsoft.com/office/word/2010/wordprocessingCanvas" xmlns:mc="http://schemas.openxmlformats.org/markup-compatibility/2006" xmlns:o="urn:schemas-microsoft-com:office:office" xmlns:r="http://schemas.openxmlformats.org/officeDocument/2006/relationships" xmlns:m="http://schemas.openxmlformats.org/officeDocument/2006/math" xmlns:v="urn:schemas-microsoft-com:vml" xmlns:wp14="http://schemas.microsoft.com/office/word/2010/wordprocessingDrawing" xmlns:wp="http://schemas.openxmlformats.org/drawingml/2006/wordprocessingDrawing" xmlns:w10="urn:schemas-microsoft-com:office:word" xmlns:w="http://schemas.openxmlformats.org/wordprocessingml/2006/main" xmlns:w14="http://schemas.microsoft.com/office/word/2010/wordml" xmlns:w15="http://schemas.microsoft.com/office/word/2012/wordml" xmlns:wpg="http://schemas.microsoft.com/office/word/2010/wordprocessingGroup" xmlns:wpi="http://schemas.microsoft.com/office/word/2010/wordprocessingInk" xmlns:wne="http://schemas.microsoft.com/office/word/2006/wordml" xmlns:wps="http://schemas.microsoft.com/office/word/2010/wordprocessingShape" mc:Ignorable="w14 w15 wp14">
   <w:p>
     <w:pPr>
       <w:pStyle w:val="Footer"/>
@@ -8509,7 +8368,7 @@
         <w:noProof/>
         <w:color w:val="808080" w:themeColor="background1" w:themeShade="80"/>
       </w:rPr>
-      <w:t>11</w:t>
+      <w:t>4</w:t>
     </w:r>
     <w:r>
       <w:rPr>
@@ -8572,7 +8431,7 @@
 </file>
 
 <file path=word/footer2.xml><?xml version="1.0" encoding="utf-8"?>
-<w:ftr xmlns:wpc="http://schemas.microsoft.com/office/word/2010/wordprocessingCanvas" xmlns:cx="http://schemas.microsoft.com/office/drawing/2014/chartex" xmlns:cx1="http://schemas.microsoft.com/office/drawing/2015/9/8/chartex" xmlns:cx2="http://schemas.microsoft.com/office/drawing/2015/10/21/chartex" xmlns:cx3="http://schemas.microsoft.com/office/drawing/2016/5/9/chartex" xmlns:cx4="http://schemas.microsoft.com/office/drawing/2016/5/10/chartex" xmlns:cx5="http://schemas.microsoft.com/office/drawing/2016/5/11/chartex" xmlns:cx6="http://schemas.microsoft.com/office/drawing/2016/5/12/chartex" xmlns:cx7="http://schemas.microsoft.com/office/drawing/2016/5/13/chartex" xmlns:cx8="http://schemas.microsoft.com/office/drawing/2016/5/14/chartex" xmlns:mc="http://schemas.openxmlformats.org/markup-compatibility/2006" xmlns:aink="http://schemas.microsoft.com/office/drawing/2016/ink" xmlns:am3d="http://schemas.microsoft.com/office/drawing/2017/model3d" xmlns:o="urn:schemas-microsoft-com:office:office" xmlns:r="http://schemas.openxmlformats.org/officeDocument/2006/relationships" xmlns:m="http://schemas.openxmlformats.org/officeDocument/2006/math" xmlns:v="urn:schemas-microsoft-com:vml" xmlns:wp14="http://schemas.microsoft.com/office/word/2010/wordprocessingDrawing" xmlns:wp="http://schemas.openxmlformats.org/drawingml/2006/wordprocessingDrawing" xmlns:w10="urn:schemas-microsoft-com:office:word" xmlns:w="http://schemas.openxmlformats.org/wordprocessingml/2006/main" xmlns:w14="http://schemas.microsoft.com/office/word/2010/wordml" xmlns:w15="http://schemas.microsoft.com/office/word/2012/wordml" xmlns:w16cid="http://schemas.microsoft.com/office/word/2016/wordml/cid" xmlns:w16se="http://schemas.microsoft.com/office/word/2015/wordml/symex" xmlns:wpg="http://schemas.microsoft.com/office/word/2010/wordprocessingGroup" xmlns:wpi="http://schemas.microsoft.com/office/word/2010/wordprocessingInk" xmlns:wne="http://schemas.microsoft.com/office/word/2006/wordml" xmlns:wps="http://schemas.microsoft.com/office/word/2010/wordprocessingShape" mc:Ignorable="w14 w15 w16se w16cid wp14">
+<w:ftr xmlns:wpc="http://schemas.microsoft.com/office/word/2010/wordprocessingCanvas" xmlns:mc="http://schemas.openxmlformats.org/markup-compatibility/2006" xmlns:o="urn:schemas-microsoft-com:office:office" xmlns:r="http://schemas.openxmlformats.org/officeDocument/2006/relationships" xmlns:m="http://schemas.openxmlformats.org/officeDocument/2006/math" xmlns:v="urn:schemas-microsoft-com:vml" xmlns:wp14="http://schemas.microsoft.com/office/word/2010/wordprocessingDrawing" xmlns:wp="http://schemas.openxmlformats.org/drawingml/2006/wordprocessingDrawing" xmlns:w10="urn:schemas-microsoft-com:office:word" xmlns:w="http://schemas.openxmlformats.org/wordprocessingml/2006/main" xmlns:w14="http://schemas.microsoft.com/office/word/2010/wordml" xmlns:w15="http://schemas.microsoft.com/office/word/2012/wordml" xmlns:wpg="http://schemas.microsoft.com/office/word/2010/wordprocessingGroup" xmlns:wpi="http://schemas.microsoft.com/office/word/2010/wordprocessingInk" xmlns:wne="http://schemas.microsoft.com/office/word/2006/wordml" xmlns:wps="http://schemas.microsoft.com/office/word/2010/wordprocessingShape" mc:Ignorable="w14 w15 wp14">
   <w:p>
     <w:pPr>
       <w:pStyle w:val="Footer"/>
@@ -8582,7 +8441,7 @@
 </file>
 
 <file path=word/footnotes.xml><?xml version="1.0" encoding="utf-8"?>
-<w:footnotes xmlns:wpc="http://schemas.microsoft.com/office/word/2010/wordprocessingCanvas" xmlns:cx="http://schemas.microsoft.com/office/drawing/2014/chartex" xmlns:cx1="http://schemas.microsoft.com/office/drawing/2015/9/8/chartex" xmlns:cx2="http://schemas.microsoft.com/office/drawing/2015/10/21/chartex" xmlns:cx3="http://schemas.microsoft.com/office/drawing/2016/5/9/chartex" xmlns:cx4="http://schemas.microsoft.com/office/drawing/2016/5/10/chartex" xmlns:cx5="http://schemas.microsoft.com/office/drawing/2016/5/11/chartex" xmlns:cx6="http://schemas.microsoft.com/office/drawing/2016/5/12/chartex" xmlns:cx7="http://schemas.microsoft.com/office/drawing/2016/5/13/chartex" xmlns:cx8="http://schemas.microsoft.com/office/drawing/2016/5/14/chartex" xmlns:mc="http://schemas.openxmlformats.org/markup-compatibility/2006" xmlns:aink="http://schemas.microsoft.com/office/drawing/2016/ink" xmlns:am3d="http://schemas.microsoft.com/office/drawing/2017/model3d" xmlns:o="urn:schemas-microsoft-com:office:office" xmlns:r="http://schemas.openxmlformats.org/officeDocument/2006/relationships" xmlns:m="http://schemas.openxmlformats.org/officeDocument/2006/math" xmlns:v="urn:schemas-microsoft-com:vml" xmlns:wp14="http://schemas.microsoft.com/office/word/2010/wordprocessingDrawing" xmlns:wp="http://schemas.openxmlformats.org/drawingml/2006/wordprocessingDrawing" xmlns:w10="urn:schemas-microsoft-com:office:word" xmlns:w="http://schemas.openxmlformats.org/wordprocessingml/2006/main" xmlns:w14="http://schemas.microsoft.com/office/word/2010/wordml" xmlns:w15="http://schemas.microsoft.com/office/word/2012/wordml" xmlns:w16cid="http://schemas.microsoft.com/office/word/2016/wordml/cid" xmlns:w16se="http://schemas.microsoft.com/office/word/2015/wordml/symex" xmlns:wpg="http://schemas.microsoft.com/office/word/2010/wordprocessingGroup" xmlns:wpi="http://schemas.microsoft.com/office/word/2010/wordprocessingInk" xmlns:wne="http://schemas.microsoft.com/office/word/2006/wordml" xmlns:wps="http://schemas.microsoft.com/office/word/2010/wordprocessingShape" mc:Ignorable="w14 w15 w16se w16cid wp14">
+<w:footnotes xmlns:wpc="http://schemas.microsoft.com/office/word/2010/wordprocessingCanvas" xmlns:mc="http://schemas.openxmlformats.org/markup-compatibility/2006" xmlns:o="urn:schemas-microsoft-com:office:office" xmlns:r="http://schemas.openxmlformats.org/officeDocument/2006/relationships" xmlns:m="http://schemas.openxmlformats.org/officeDocument/2006/math" xmlns:v="urn:schemas-microsoft-com:vml" xmlns:wp14="http://schemas.microsoft.com/office/word/2010/wordprocessingDrawing" xmlns:wp="http://schemas.openxmlformats.org/drawingml/2006/wordprocessingDrawing" xmlns:w10="urn:schemas-microsoft-com:office:word" xmlns:w="http://schemas.openxmlformats.org/wordprocessingml/2006/main" xmlns:w14="http://schemas.microsoft.com/office/word/2010/wordml" xmlns:w15="http://schemas.microsoft.com/office/word/2012/wordml" xmlns:wpg="http://schemas.microsoft.com/office/word/2010/wordprocessingGroup" xmlns:wpi="http://schemas.microsoft.com/office/word/2010/wordprocessingInk" xmlns:wne="http://schemas.microsoft.com/office/word/2006/wordml" xmlns:wps="http://schemas.microsoft.com/office/word/2010/wordprocessingShape" mc:Ignorable="w14 w15 wp14">
   <w:footnote w:type="separator" w:id="-1">
     <w:p>
       <w:r>
@@ -8601,7 +8460,7 @@
 </file>
 
 <file path=word/header1.xml><?xml version="1.0" encoding="utf-8"?>
-<w:hdr xmlns:wpc="http://schemas.microsoft.com/office/word/2010/wordprocessingCanvas" xmlns:cx="http://schemas.microsoft.com/office/drawing/2014/chartex" xmlns:cx1="http://schemas.microsoft.com/office/drawing/2015/9/8/chartex" xmlns:cx2="http://schemas.microsoft.com/office/drawing/2015/10/21/chartex" xmlns:cx3="http://schemas.microsoft.com/office/drawing/2016/5/9/chartex" xmlns:cx4="http://schemas.microsoft.com/office/drawing/2016/5/10/chartex" xmlns:cx5="http://schemas.microsoft.com/office/drawing/2016/5/11/chartex" xmlns:cx6="http://schemas.microsoft.com/office/drawing/2016/5/12/chartex" xmlns:cx7="http://schemas.microsoft.com/office/drawing/2016/5/13/chartex" xmlns:cx8="http://schemas.microsoft.com/office/drawing/2016/5/14/chartex" xmlns:mc="http://schemas.openxmlformats.org/markup-compatibility/2006" xmlns:aink="http://schemas.microsoft.com/office/drawing/2016/ink" xmlns:am3d="http://schemas.microsoft.com/office/drawing/2017/model3d" xmlns:o="urn:schemas-microsoft-com:office:office" xmlns:r="http://schemas.openxmlformats.org/officeDocument/2006/relationships" xmlns:m="http://schemas.openxmlformats.org/officeDocument/2006/math" xmlns:v="urn:schemas-microsoft-com:vml" xmlns:wp14="http://schemas.microsoft.com/office/word/2010/wordprocessingDrawing" xmlns:wp="http://schemas.openxmlformats.org/drawingml/2006/wordprocessingDrawing" xmlns:w10="urn:schemas-microsoft-com:office:word" xmlns:w="http://schemas.openxmlformats.org/wordprocessingml/2006/main" xmlns:w14="http://schemas.microsoft.com/office/word/2010/wordml" xmlns:w15="http://schemas.microsoft.com/office/word/2012/wordml" xmlns:w16cid="http://schemas.microsoft.com/office/word/2016/wordml/cid" xmlns:w16se="http://schemas.microsoft.com/office/word/2015/wordml/symex" xmlns:wpg="http://schemas.microsoft.com/office/word/2010/wordprocessingGroup" xmlns:wpi="http://schemas.microsoft.com/office/word/2010/wordprocessingInk" xmlns:wne="http://schemas.microsoft.com/office/word/2006/wordml" xmlns:wps="http://schemas.microsoft.com/office/word/2010/wordprocessingShape" mc:Ignorable="w14 w15 w16se w16cid wp14">
+<w:hdr xmlns:wpc="http://schemas.microsoft.com/office/word/2010/wordprocessingCanvas" xmlns:mc="http://schemas.openxmlformats.org/markup-compatibility/2006" xmlns:o="urn:schemas-microsoft-com:office:office" xmlns:r="http://schemas.openxmlformats.org/officeDocument/2006/relationships" xmlns:m="http://schemas.openxmlformats.org/officeDocument/2006/math" xmlns:v="urn:schemas-microsoft-com:vml" xmlns:wp14="http://schemas.microsoft.com/office/word/2010/wordprocessingDrawing" xmlns:wp="http://schemas.openxmlformats.org/drawingml/2006/wordprocessingDrawing" xmlns:w10="urn:schemas-microsoft-com:office:word" xmlns:w="http://schemas.openxmlformats.org/wordprocessingml/2006/main" xmlns:w14="http://schemas.microsoft.com/office/word/2010/wordml" xmlns:w15="http://schemas.microsoft.com/office/word/2012/wordml" xmlns:wpg="http://schemas.microsoft.com/office/word/2010/wordprocessingGroup" xmlns:wpi="http://schemas.microsoft.com/office/word/2010/wordprocessingInk" xmlns:wne="http://schemas.microsoft.com/office/word/2006/wordml" xmlns:wps="http://schemas.microsoft.com/office/word/2010/wordprocessingShape" mc:Ignorable="w14 w15 wp14">
   <w:tbl>
     <w:tblPr>
       <w:tblW w:w="9709" w:type="dxa"/>
@@ -8730,7 +8589,6 @@
               <w:docPartUnique/>
             </w:docPartObj>
           </w:sdtPr>
-          <w:sdtEndPr/>
           <w:sdtContent>
             <w:p>
               <w:pPr>
@@ -8768,7 +8626,7 @@
 </file>
 
 <file path=word/header2.xml><?xml version="1.0" encoding="utf-8"?>
-<w:hdr xmlns:wpc="http://schemas.microsoft.com/office/word/2010/wordprocessingCanvas" xmlns:cx="http://schemas.microsoft.com/office/drawing/2014/chartex" xmlns:cx1="http://schemas.microsoft.com/office/drawing/2015/9/8/chartex" xmlns:cx2="http://schemas.microsoft.com/office/drawing/2015/10/21/chartex" xmlns:cx3="http://schemas.microsoft.com/office/drawing/2016/5/9/chartex" xmlns:cx4="http://schemas.microsoft.com/office/drawing/2016/5/10/chartex" xmlns:cx5="http://schemas.microsoft.com/office/drawing/2016/5/11/chartex" xmlns:cx6="http://schemas.microsoft.com/office/drawing/2016/5/12/chartex" xmlns:cx7="http://schemas.microsoft.com/office/drawing/2016/5/13/chartex" xmlns:cx8="http://schemas.microsoft.com/office/drawing/2016/5/14/chartex" xmlns:mc="http://schemas.openxmlformats.org/markup-compatibility/2006" xmlns:aink="http://schemas.microsoft.com/office/drawing/2016/ink" xmlns:am3d="http://schemas.microsoft.com/office/drawing/2017/model3d" xmlns:o="urn:schemas-microsoft-com:office:office" xmlns:r="http://schemas.openxmlformats.org/officeDocument/2006/relationships" xmlns:m="http://schemas.openxmlformats.org/officeDocument/2006/math" xmlns:v="urn:schemas-microsoft-com:vml" xmlns:wp14="http://schemas.microsoft.com/office/word/2010/wordprocessingDrawing" xmlns:wp="http://schemas.openxmlformats.org/drawingml/2006/wordprocessingDrawing" xmlns:w10="urn:schemas-microsoft-com:office:word" xmlns:w="http://schemas.openxmlformats.org/wordprocessingml/2006/main" xmlns:w14="http://schemas.microsoft.com/office/word/2010/wordml" xmlns:w15="http://schemas.microsoft.com/office/word/2012/wordml" xmlns:w16cid="http://schemas.microsoft.com/office/word/2016/wordml/cid" xmlns:w16se="http://schemas.microsoft.com/office/word/2015/wordml/symex" xmlns:wpg="http://schemas.microsoft.com/office/word/2010/wordprocessingGroup" xmlns:wpi="http://schemas.microsoft.com/office/word/2010/wordprocessingInk" xmlns:wne="http://schemas.microsoft.com/office/word/2006/wordml" xmlns:wps="http://schemas.microsoft.com/office/word/2010/wordprocessingShape" mc:Ignorable="w14 w15 w16se w16cid wp14">
+<w:hdr xmlns:wpc="http://schemas.microsoft.com/office/word/2010/wordprocessingCanvas" xmlns:mc="http://schemas.openxmlformats.org/markup-compatibility/2006" xmlns:o="urn:schemas-microsoft-com:office:office" xmlns:r="http://schemas.openxmlformats.org/officeDocument/2006/relationships" xmlns:m="http://schemas.openxmlformats.org/officeDocument/2006/math" xmlns:v="urn:schemas-microsoft-com:vml" xmlns:wp14="http://schemas.microsoft.com/office/word/2010/wordprocessingDrawing" xmlns:wp="http://schemas.openxmlformats.org/drawingml/2006/wordprocessingDrawing" xmlns:w10="urn:schemas-microsoft-com:office:word" xmlns:w="http://schemas.openxmlformats.org/wordprocessingml/2006/main" xmlns:w14="http://schemas.microsoft.com/office/word/2010/wordml" xmlns:w15="http://schemas.microsoft.com/office/word/2012/wordml" xmlns:wpg="http://schemas.microsoft.com/office/word/2010/wordprocessingGroup" xmlns:wpi="http://schemas.microsoft.com/office/word/2010/wordprocessingInk" xmlns:wne="http://schemas.microsoft.com/office/word/2006/wordml" xmlns:wps="http://schemas.microsoft.com/office/word/2010/wordprocessingShape" mc:Ignorable="w14 w15 wp14">
   <w:p>
     <w:pPr>
       <w:pStyle w:val="Header"/>
@@ -8778,7 +8636,7 @@
 </file>
 
 <file path=word/header3.xml><?xml version="1.0" encoding="utf-8"?>
-<w:hdr xmlns:wpc="http://schemas.microsoft.com/office/word/2010/wordprocessingCanvas" xmlns:cx="http://schemas.microsoft.com/office/drawing/2014/chartex" xmlns:cx1="http://schemas.microsoft.com/office/drawing/2015/9/8/chartex" xmlns:cx2="http://schemas.microsoft.com/office/drawing/2015/10/21/chartex" xmlns:cx3="http://schemas.microsoft.com/office/drawing/2016/5/9/chartex" xmlns:cx4="http://schemas.microsoft.com/office/drawing/2016/5/10/chartex" xmlns:cx5="http://schemas.microsoft.com/office/drawing/2016/5/11/chartex" xmlns:cx6="http://schemas.microsoft.com/office/drawing/2016/5/12/chartex" xmlns:cx7="http://schemas.microsoft.com/office/drawing/2016/5/13/chartex" xmlns:cx8="http://schemas.microsoft.com/office/drawing/2016/5/14/chartex" xmlns:mc="http://schemas.openxmlformats.org/markup-compatibility/2006" xmlns:aink="http://schemas.microsoft.com/office/drawing/2016/ink" xmlns:am3d="http://schemas.microsoft.com/office/drawing/2017/model3d" xmlns:o="urn:schemas-microsoft-com:office:office" xmlns:r="http://schemas.openxmlformats.org/officeDocument/2006/relationships" xmlns:m="http://schemas.openxmlformats.org/officeDocument/2006/math" xmlns:v="urn:schemas-microsoft-com:vml" xmlns:wp14="http://schemas.microsoft.com/office/word/2010/wordprocessingDrawing" xmlns:wp="http://schemas.openxmlformats.org/drawingml/2006/wordprocessingDrawing" xmlns:w10="urn:schemas-microsoft-com:office:word" xmlns:w="http://schemas.openxmlformats.org/wordprocessingml/2006/main" xmlns:w14="http://schemas.microsoft.com/office/word/2010/wordml" xmlns:w15="http://schemas.microsoft.com/office/word/2012/wordml" xmlns:w16cid="http://schemas.microsoft.com/office/word/2016/wordml/cid" xmlns:w16se="http://schemas.microsoft.com/office/word/2015/wordml/symex" xmlns:wpg="http://schemas.microsoft.com/office/word/2010/wordprocessingGroup" xmlns:wpi="http://schemas.microsoft.com/office/word/2010/wordprocessingInk" xmlns:wne="http://schemas.microsoft.com/office/word/2006/wordml" xmlns:wps="http://schemas.microsoft.com/office/word/2010/wordprocessingShape" mc:Ignorable="w14 w15 w16se w16cid wp14">
+<w:hdr xmlns:wpc="http://schemas.microsoft.com/office/word/2010/wordprocessingCanvas" xmlns:mc="http://schemas.openxmlformats.org/markup-compatibility/2006" xmlns:o="urn:schemas-microsoft-com:office:office" xmlns:r="http://schemas.openxmlformats.org/officeDocument/2006/relationships" xmlns:m="http://schemas.openxmlformats.org/officeDocument/2006/math" xmlns:v="urn:schemas-microsoft-com:vml" xmlns:wp14="http://schemas.microsoft.com/office/word/2010/wordprocessingDrawing" xmlns:wp="http://schemas.openxmlformats.org/drawingml/2006/wordprocessingDrawing" xmlns:w10="urn:schemas-microsoft-com:office:word" xmlns:w="http://schemas.openxmlformats.org/wordprocessingml/2006/main" xmlns:w14="http://schemas.microsoft.com/office/word/2010/wordml" xmlns:w15="http://schemas.microsoft.com/office/word/2012/wordml" xmlns:wpg="http://schemas.microsoft.com/office/word/2010/wordprocessingGroup" xmlns:wpi="http://schemas.microsoft.com/office/word/2010/wordprocessingInk" xmlns:wne="http://schemas.microsoft.com/office/word/2006/wordml" xmlns:wps="http://schemas.microsoft.com/office/word/2010/wordprocessingShape" mc:Ignorable="w14 w15 wp14">
   <w:p>
     <w:pPr>
       <w:pStyle w:val="Header"/>
@@ -8788,7 +8646,7 @@
 </file>
 
 <file path=word/numbering.xml><?xml version="1.0" encoding="utf-8"?>
-<w:numbering xmlns:wpc="http://schemas.microsoft.com/office/word/2010/wordprocessingCanvas" xmlns:cx="http://schemas.microsoft.com/office/drawing/2014/chartex" xmlns:cx1="http://schemas.microsoft.com/office/drawing/2015/9/8/chartex" xmlns:cx2="http://schemas.microsoft.com/office/drawing/2015/10/21/chartex" xmlns:cx3="http://schemas.microsoft.com/office/drawing/2016/5/9/chartex" xmlns:cx4="http://schemas.microsoft.com/office/drawing/2016/5/10/chartex" xmlns:cx5="http://schemas.microsoft.com/office/drawing/2016/5/11/chartex" xmlns:cx6="http://schemas.microsoft.com/office/drawing/2016/5/12/chartex" xmlns:cx7="http://schemas.microsoft.com/office/drawing/2016/5/13/chartex" xmlns:cx8="http://schemas.microsoft.com/office/drawing/2016/5/14/chartex" xmlns:mc="http://schemas.openxmlformats.org/markup-compatibility/2006" xmlns:aink="http://schemas.microsoft.com/office/drawing/2016/ink" xmlns:am3d="http://schemas.microsoft.com/office/drawing/2017/model3d" xmlns:o="urn:schemas-microsoft-com:office:office" xmlns:r="http://schemas.openxmlformats.org/officeDocument/2006/relationships" xmlns:m="http://schemas.openxmlformats.org/officeDocument/2006/math" xmlns:v="urn:schemas-microsoft-com:vml" xmlns:wp14="http://schemas.microsoft.com/office/word/2010/wordprocessingDrawing" xmlns:wp="http://schemas.openxmlformats.org/drawingml/2006/wordprocessingDrawing" xmlns:w10="urn:schemas-microsoft-com:office:word" xmlns:w="http://schemas.openxmlformats.org/wordprocessingml/2006/main" xmlns:w14="http://schemas.microsoft.com/office/word/2010/wordml" xmlns:w15="http://schemas.microsoft.com/office/word/2012/wordml" xmlns:w16cid="http://schemas.microsoft.com/office/word/2016/wordml/cid" xmlns:w16se="http://schemas.microsoft.com/office/word/2015/wordml/symex" xmlns:wpg="http://schemas.microsoft.com/office/word/2010/wordprocessingGroup" xmlns:wpi="http://schemas.microsoft.com/office/word/2010/wordprocessingInk" xmlns:wne="http://schemas.microsoft.com/office/word/2006/wordml" xmlns:wps="http://schemas.microsoft.com/office/word/2010/wordprocessingShape" mc:Ignorable="w14 w15 w16se w16cid wp14">
+<w:numbering xmlns:wpc="http://schemas.microsoft.com/office/word/2010/wordprocessingCanvas" xmlns:mc="http://schemas.openxmlformats.org/markup-compatibility/2006" xmlns:o="urn:schemas-microsoft-com:office:office" xmlns:r="http://schemas.openxmlformats.org/officeDocument/2006/relationships" xmlns:m="http://schemas.openxmlformats.org/officeDocument/2006/math" xmlns:v="urn:schemas-microsoft-com:vml" xmlns:wp14="http://schemas.microsoft.com/office/word/2010/wordprocessingDrawing" xmlns:wp="http://schemas.openxmlformats.org/drawingml/2006/wordprocessingDrawing" xmlns:w10="urn:schemas-microsoft-com:office:word" xmlns:w="http://schemas.openxmlformats.org/wordprocessingml/2006/main" xmlns:w14="http://schemas.microsoft.com/office/word/2010/wordml" xmlns:w15="http://schemas.microsoft.com/office/word/2012/wordml" xmlns:wpg="http://schemas.microsoft.com/office/word/2010/wordprocessingGroup" xmlns:wpi="http://schemas.microsoft.com/office/word/2010/wordprocessingInk" xmlns:wne="http://schemas.microsoft.com/office/word/2006/wordml" xmlns:wps="http://schemas.microsoft.com/office/word/2010/wordprocessingShape" mc:Ignorable="w14 w15 wp14">
   <w:abstractNum w:abstractNumId="0" w15:restartNumberingAfterBreak="0">
     <w:nsid w:val="0D505849"/>
     <w:multiLevelType w:val="multilevel"/>
@@ -9973,7 +9831,7 @@
 </file>
 
 <file path=word/styles.xml><?xml version="1.0" encoding="utf-8"?>
-<w:styles xmlns:mc="http://schemas.openxmlformats.org/markup-compatibility/2006" xmlns:r="http://schemas.openxmlformats.org/officeDocument/2006/relationships" xmlns:w="http://schemas.openxmlformats.org/wordprocessingml/2006/main" xmlns:w14="http://schemas.microsoft.com/office/word/2010/wordml" xmlns:w15="http://schemas.microsoft.com/office/word/2012/wordml" xmlns:w16cid="http://schemas.microsoft.com/office/word/2016/wordml/cid" xmlns:w16se="http://schemas.microsoft.com/office/word/2015/wordml/symex" mc:Ignorable="w14 w15 w16se w16cid">
+<w:styles xmlns:mc="http://schemas.openxmlformats.org/markup-compatibility/2006" xmlns:r="http://schemas.openxmlformats.org/officeDocument/2006/relationships" xmlns:w="http://schemas.openxmlformats.org/wordprocessingml/2006/main" xmlns:w14="http://schemas.microsoft.com/office/word/2010/wordml" xmlns:w15="http://schemas.microsoft.com/office/word/2012/wordml" mc:Ignorable="w14 w15">
   <w:docDefaults>
     <w:rPrDefault>
       <w:rPr>
@@ -9983,7 +9841,7 @@
     </w:rPrDefault>
     <w:pPrDefault/>
   </w:docDefaults>
-  <w:latentStyles w:defLockedState="0" w:defUIPriority="99" w:defSemiHidden="0" w:defUnhideWhenUsed="0" w:defQFormat="0" w:count="375">
+  <w:latentStyles w:defLockedState="0" w:defUIPriority="99" w:defSemiHidden="0" w:defUnhideWhenUsed="0" w:defQFormat="0" w:count="371">
     <w:lsdException w:name="Normal" w:uiPriority="0" w:qFormat="1"/>
     <w:lsdException w:name="heading 1" w:uiPriority="0" w:qFormat="1"/>
     <w:lsdException w:name="heading 2" w:semiHidden="1" w:uiPriority="0" w:unhideWhenUsed="1" w:qFormat="1"/>
@@ -10089,6 +9947,7 @@
     <w:lsdException w:name="HTML Sample" w:semiHidden="1" w:unhideWhenUsed="1"/>
     <w:lsdException w:name="HTML Typewriter" w:semiHidden="1" w:unhideWhenUsed="1"/>
     <w:lsdException w:name="HTML Variable" w:semiHidden="1" w:unhideWhenUsed="1"/>
+    <w:lsdException w:name="Normal Table" w:semiHidden="1" w:unhideWhenUsed="1"/>
     <w:lsdException w:name="annotation subject" w:semiHidden="1" w:unhideWhenUsed="1"/>
     <w:lsdException w:name="No List" w:semiHidden="1" w:unhideWhenUsed="1"/>
     <w:lsdException w:name="Outline List 1" w:semiHidden="1" w:unhideWhenUsed="1"/>
@@ -10132,8 +9991,10 @@
     <w:lsdException w:name="Table Elegant" w:semiHidden="1" w:unhideWhenUsed="1"/>
     <w:lsdException w:name="Table Professional" w:semiHidden="1" w:unhideWhenUsed="1"/>
     <w:lsdException w:name="Table Subtle 1" w:semiHidden="1" w:unhideWhenUsed="1"/>
+    <w:lsdException w:name="Table Subtle 2" w:semiHidden="1" w:unhideWhenUsed="1"/>
     <w:lsdException w:name="Table Web 1" w:semiHidden="1" w:unhideWhenUsed="1"/>
     <w:lsdException w:name="Table Web 2" w:semiHidden="1" w:unhideWhenUsed="1"/>
+    <w:lsdException w:name="Table Web 3" w:semiHidden="1" w:unhideWhenUsed="1"/>
     <w:lsdException w:name="Balloon Text" w:semiHidden="1" w:unhideWhenUsed="1"/>
     <w:lsdException w:name="Table Grid" w:uiPriority="39"/>
     <w:lsdException w:name="Table Theme" w:semiHidden="1" w:unhideWhenUsed="1"/>
@@ -10343,10 +10204,6 @@
     <w:lsdException w:name="List Table 5 Dark Accent 6" w:uiPriority="50"/>
     <w:lsdException w:name="List Table 6 Colorful Accent 6" w:uiPriority="51"/>
     <w:lsdException w:name="List Table 7 Colorful Accent 6" w:uiPriority="52"/>
-    <w:lsdException w:name="Mention" w:semiHidden="1" w:unhideWhenUsed="1"/>
-    <w:lsdException w:name="Smart Hyperlink" w:semiHidden="1" w:unhideWhenUsed="1"/>
-    <w:lsdException w:name="Hashtag" w:semiHidden="1" w:unhideWhenUsed="1"/>
-    <w:lsdException w:name="Unresolved Mention" w:semiHidden="1" w:unhideWhenUsed="1"/>
   </w:latentStyles>
   <w:style w:type="paragraph" w:default="1" w:styleId="Normal">
     <w:name w:val="Normal"/>
@@ -11350,7 +11207,7 @@
 </file>
 
 <file path=customXml/itemProps1.xml><?xml version="1.0" encoding="utf-8"?>
-<ds:datastoreItem xmlns:ds="http://schemas.openxmlformats.org/officeDocument/2006/customXml" ds:itemID="{5BD2CEE3-9F84-4F6D-9736-FFD75EDB6F1D}">
+<ds:datastoreItem xmlns:ds="http://schemas.openxmlformats.org/officeDocument/2006/customXml" ds:itemID="{24CC1269-20AE-4173-9053-C7CD5EA25F33}">
   <ds:schemaRefs>
     <ds:schemaRef ds:uri="http://schemas.openxmlformats.org/officeDocument/2006/bibliography"/>
   </ds:schemaRefs>

</xml_diff>